<commit_message>
add some more recipe and update doc-7th
</commit_message>
<xml_diff>
--- a/Documentation/7-ThietKeGiaoDien.docx
+++ b/Documentation/7-ThietKeGiaoDien.docx
@@ -1,59 +1,67 @@
 
 <file path=word/document.xml><?xml version="1.0" encoding="utf-8"?>
-<w:document xmlns:wpc="http://schemas.microsoft.com/office/word/2010/wordprocessingCanvas" xmlns:cx="http://schemas.microsoft.com/office/drawing/2014/chartex" xmlns:cx1="http://schemas.microsoft.com/office/drawing/2015/9/8/chartex" xmlns:cx2="http://schemas.microsoft.com/office/drawing/2015/10/21/chartex" xmlns:cx3="http://schemas.microsoft.com/office/drawing/2016/5/9/chartex" xmlns:cx4="http://schemas.microsoft.com/office/drawing/2016/5/10/chartex" xmlns:cx5="http://schemas.microsoft.com/office/drawing/2016/5/11/chartex" xmlns:mc="http://schemas.openxmlformats.org/markup-compatibility/2006" xmlns:o="urn:schemas-microsoft-com:office:office" xmlns:r="http://schemas.openxmlformats.org/officeDocument/2006/relationships" xmlns:m="http://schemas.openxmlformats.org/officeDocument/2006/math" xmlns:v="urn:schemas-microsoft-com:vml" xmlns:wp14="http://schemas.microsoft.com/office/word/2010/wordprocessingDrawing" xmlns:wp="http://schemas.openxmlformats.org/drawingml/2006/wordprocessingDrawing" xmlns:w10="urn:schemas-microsoft-com:office:word" xmlns:w="http://schemas.openxmlformats.org/wordprocessingml/2006/main" xmlns:w14="http://schemas.microsoft.com/office/word/2010/wordml" xmlns:w15="http://schemas.microsoft.com/office/word/2012/wordml" xmlns:w16se="http://schemas.microsoft.com/office/word/2015/wordml/symex" xmlns:wpg="http://schemas.microsoft.com/office/word/2010/wordprocessingGroup" xmlns:wpi="http://schemas.microsoft.com/office/word/2010/wordprocessingInk" xmlns:wne="http://schemas.microsoft.com/office/word/2006/wordml" xmlns:wps="http://schemas.microsoft.com/office/word/2010/wordprocessingShape" mc:Ignorable="w14 w15 w16se wp14">
+<w:document xmlns:wpc="http://schemas.microsoft.com/office/word/2010/wordprocessingCanvas" xmlns:cx="http://schemas.microsoft.com/office/drawing/2014/chartex" xmlns:cx1="http://schemas.microsoft.com/office/drawing/2015/9/8/chartex" xmlns:cx2="http://schemas.microsoft.com/office/drawing/2015/10/21/chartex" xmlns:cx3="http://schemas.microsoft.com/office/drawing/2016/5/9/chartex" xmlns:cx4="http://schemas.microsoft.com/office/drawing/2016/5/10/chartex" xmlns:cx5="http://schemas.microsoft.com/office/drawing/2016/5/11/chartex" xmlns:cx6="http://schemas.microsoft.com/office/drawing/2016/5/12/chartex" xmlns:cx7="http://schemas.microsoft.com/office/drawing/2016/5/13/chartex" xmlns:cx8="http://schemas.microsoft.com/office/drawing/2016/5/14/chartex" xmlns:mc="http://schemas.openxmlformats.org/markup-compatibility/2006" xmlns:aink="http://schemas.microsoft.com/office/drawing/2016/ink" xmlns:am3d="http://schemas.microsoft.com/office/drawing/2017/model3d" xmlns:o="urn:schemas-microsoft-com:office:office" xmlns:oel="http://schemas.microsoft.com/office/2019/extlst" xmlns:r="http://schemas.openxmlformats.org/officeDocument/2006/relationships" xmlns:m="http://schemas.openxmlformats.org/officeDocument/2006/math" xmlns:v="urn:schemas-microsoft-com:vml" xmlns:wp14="http://schemas.microsoft.com/office/word/2010/wordprocessingDrawing" xmlns:wp="http://schemas.openxmlformats.org/drawingml/2006/wordprocessingDrawing" xmlns:w10="urn:schemas-microsoft-com:office:word" xmlns:w="http://schemas.openxmlformats.org/wordprocessingml/2006/main" xmlns:w14="http://schemas.microsoft.com/office/word/2010/wordml" xmlns:w15="http://schemas.microsoft.com/office/word/2012/wordml" xmlns:w16cex="http://schemas.microsoft.com/office/word/2018/wordml/cex" xmlns:w16cid="http://schemas.microsoft.com/office/word/2016/wordml/cid" xmlns:w16="http://schemas.microsoft.com/office/word/2018/wordml" xmlns:w16du="http://schemas.microsoft.com/office/word/2023/wordml/word16du" xmlns:w16sdtdh="http://schemas.microsoft.com/office/word/2020/wordml/sdtdatahash" xmlns:w16se="http://schemas.microsoft.com/office/word/2015/wordml/symex" xmlns:wpg="http://schemas.microsoft.com/office/word/2010/wordprocessingGroup" xmlns:wpi="http://schemas.microsoft.com/office/word/2010/wordprocessingInk" xmlns:wne="http://schemas.microsoft.com/office/word/2006/wordml" xmlns:wps="http://schemas.microsoft.com/office/word/2010/wordprocessingShape" mc:Ignorable="w14 w15 w16se w16cid w16 w16cex w16sdtdh wp14">
   <w:body>
     <w:p>
       <w:pPr>
         <w:rPr>
-          <w:lang w:val="en-US"/>
-        </w:rPr>
-      </w:pPr>
-    </w:p>
-    <w:p>
-      <w:pPr>
-        <w:rPr>
-          <w:lang w:val="en-US"/>
-        </w:rPr>
-      </w:pPr>
-    </w:p>
-    <w:p>
-      <w:pPr>
-        <w:rPr>
-          <w:lang w:val="en-US"/>
-        </w:rPr>
-      </w:pPr>
-    </w:p>
-    <w:p>
-      <w:pPr>
-        <w:rPr>
-          <w:lang w:val="en-US"/>
-        </w:rPr>
-      </w:pPr>
-    </w:p>
-    <w:p>
-      <w:pPr>
-        <w:rPr>
-          <w:lang w:val="en-US"/>
-        </w:rPr>
-      </w:pPr>
-    </w:p>
-    <w:p>
-      <w:pPr>
-        <w:rPr>
-          <w:lang w:val="en-US"/>
-        </w:rPr>
-      </w:pPr>
-    </w:p>
-    <w:p>
-      <w:pPr>
-        <w:rPr>
-          <w:lang w:val="en-US"/>
-        </w:rPr>
-      </w:pPr>
-    </w:p>
-    <w:p>
-      <w:pPr>
-        <w:rPr>
+          <w:szCs w:val="24"/>
+          <w:lang w:val="en-US"/>
+        </w:rPr>
+      </w:pPr>
+    </w:p>
+    <w:p>
+      <w:pPr>
+        <w:rPr>
+          <w:szCs w:val="24"/>
+          <w:lang w:val="en-US"/>
+        </w:rPr>
+      </w:pPr>
+    </w:p>
+    <w:p>
+      <w:pPr>
+        <w:rPr>
+          <w:szCs w:val="24"/>
+          <w:lang w:val="en-US"/>
+        </w:rPr>
+      </w:pPr>
+    </w:p>
+    <w:p>
+      <w:pPr>
+        <w:rPr>
+          <w:szCs w:val="24"/>
+          <w:lang w:val="en-US"/>
+        </w:rPr>
+      </w:pPr>
+    </w:p>
+    <w:p>
+      <w:pPr>
+        <w:rPr>
+          <w:szCs w:val="24"/>
+          <w:lang w:val="en-US"/>
+        </w:rPr>
+      </w:pPr>
+    </w:p>
+    <w:p>
+      <w:pPr>
+        <w:rPr>
+          <w:szCs w:val="24"/>
+          <w:lang w:val="en-US"/>
+        </w:rPr>
+      </w:pPr>
+    </w:p>
+    <w:p>
+      <w:pPr>
+        <w:rPr>
+          <w:szCs w:val="24"/>
+          <w:lang w:val="en-US"/>
+        </w:rPr>
+      </w:pPr>
+    </w:p>
+    <w:p>
+      <w:pPr>
+        <w:rPr>
+          <w:szCs w:val="24"/>
           <w:lang w:val="en-US"/>
         </w:rPr>
       </w:pPr>
@@ -63,104 +71,80 @@
         <w:pStyle w:val="Title"/>
         <w:jc w:val="right"/>
         <w:rPr>
+          <w:rFonts w:ascii="Times New Roman" w:hAnsi="Times New Roman"/>
+          <w:sz w:val="24"/>
+          <w:szCs w:val="24"/>
           <w:lang w:val="en-US"/>
         </w:rPr>
       </w:pPr>
       <w:r>
         <w:rPr>
+          <w:rFonts w:ascii="Times New Roman" w:hAnsi="Times New Roman"/>
+          <w:sz w:val="24"/>
+          <w:szCs w:val="24"/>
           <w:lang w:val="en-US"/>
         </w:rPr>
         <w:t xml:space="preserve">Thiết kế </w:t>
       </w:r>
       <w:r>
         <w:rPr>
+          <w:rFonts w:ascii="Times New Roman" w:hAnsi="Times New Roman"/>
+          <w:sz w:val="24"/>
+          <w:szCs w:val="24"/>
           <w:lang w:val="en-US"/>
         </w:rPr>
         <w:t>giao diện</w:t>
       </w:r>
       <w:r>
         <w:rPr>
+          <w:rFonts w:ascii="Times New Roman" w:hAnsi="Times New Roman"/>
+          <w:sz w:val="24"/>
+          <w:szCs w:val="24"/>
           <w:lang w:val="en-US"/>
         </w:rPr>
         <w:t xml:space="preserve"> </w:t>
       </w:r>
       <w:r>
         <w:rPr>
+          <w:rFonts w:ascii="Times New Roman" w:hAnsi="Times New Roman"/>
           <w:color w:val="0000FF"/>
-          <w:lang w:val="en-US"/>
-        </w:rPr>
-        <w:t>&lt;</w:t>
+          <w:sz w:val="24"/>
+          <w:szCs w:val="24"/>
+          <w:lang w:val="en-US"/>
+        </w:rPr>
+        <w:t>Cookery</w:t>
       </w:r>
+    </w:p>
+    <w:p>
+      <w:pPr>
+        <w:rPr>
+          <w:szCs w:val="24"/>
+          <w:lang w:val="en-US"/>
+        </w:rPr>
+      </w:pPr>
+    </w:p>
+    <w:p>
+      <w:pPr>
+        <w:jc w:val="right"/>
+        <w:rPr>
+          <w:szCs w:val="24"/>
+          <w:lang w:val="en-US"/>
+        </w:rPr>
+      </w:pPr>
       <w:r>
         <w:rPr>
-          <w:color w:val="0000FF"/>
-          <w:lang w:val="en-US"/>
-        </w:rPr>
-        <w:t>Tên đề tài</w:t>
-      </w:r>
-      <w:r>
-        <w:rPr>
-          <w:color w:val="0000FF"/>
-          <w:lang w:val="en-US"/>
-        </w:rPr>
-        <w:t>&gt;</w:t>
-      </w:r>
-    </w:p>
-    <w:p>
-      <w:pPr>
-        <w:rPr>
-          <w:lang w:val="en-US"/>
-        </w:rPr>
-      </w:pPr>
-    </w:p>
-    <w:p>
-      <w:pPr>
-        <w:jc w:val="right"/>
-        <w:rPr>
-          <w:rFonts w:ascii="Arial" w:hAnsi="Arial"/>
-          <w:sz w:val="34"/>
-          <w:szCs w:val="30"/>
-          <w:lang w:val="en-US"/>
-        </w:rPr>
-      </w:pPr>
-      <w:r>
-        <w:rPr>
-          <w:rFonts w:ascii="Arial" w:hAnsi="Arial"/>
-          <w:sz w:val="34"/>
-          <w:szCs w:val="30"/>
+          <w:szCs w:val="24"/>
           <w:lang w:val="en-US"/>
         </w:rPr>
         <w:t xml:space="preserve">Version </w:t>
       </w:r>
       <w:r>
         <w:rPr>
-          <w:rFonts w:ascii="Arial" w:hAnsi="Arial"/>
           <w:color w:val="0000FF"/>
-          <w:sz w:val="34"/>
-          <w:szCs w:val="30"/>
-          <w:lang w:val="en-US"/>
-        </w:rPr>
-        <w:t>&lt;x</w:t>
-      </w:r>
-      <w:r>
-        <w:rPr>
-          <w:rFonts w:ascii="Arial" w:hAnsi="Arial"/>
-          <w:color w:val="0000FF"/>
-          <w:sz w:val="34"/>
-          <w:szCs w:val="30"/>
-          <w:lang w:val="en-US"/>
-        </w:rPr>
-        <w:t>.y</w:t>
-      </w:r>
-      <w:r>
-        <w:rPr>
-          <w:rFonts w:ascii="Arial" w:hAnsi="Arial"/>
-          <w:color w:val="0000FF"/>
-          <w:sz w:val="34"/>
-          <w:szCs w:val="30"/>
-          <w:lang w:val="en-US"/>
-        </w:rPr>
-        <w:t>&gt;</w:t>
+          <w:szCs w:val="24"/>
+          <w:lang w:val="en-US"/>
+        </w:rPr>
+        <w:t>1.0</w:t>
       </w:r>
     </w:p>
     <w:p>
@@ -168,123 +152,136 @@
         <w:pStyle w:val="Title"/>
         <w:jc w:val="both"/>
         <w:rPr>
-          <w:lang w:val="en-US"/>
-        </w:rPr>
-      </w:pPr>
-    </w:p>
-    <w:p>
-      <w:pPr>
-        <w:rPr>
-          <w:lang w:val="en-US"/>
-        </w:rPr>
-      </w:pPr>
-    </w:p>
-    <w:p>
-      <w:pPr>
-        <w:rPr>
-          <w:lang w:val="en-US"/>
-        </w:rPr>
-      </w:pPr>
-    </w:p>
-    <w:p>
-      <w:pPr>
-        <w:rPr>
-          <w:lang w:val="en-US"/>
-        </w:rPr>
-      </w:pPr>
-    </w:p>
-    <w:p>
-      <w:pPr>
-        <w:rPr>
-          <w:lang w:val="en-US"/>
-        </w:rPr>
-      </w:pPr>
-    </w:p>
-    <w:p>
-      <w:pPr>
-        <w:rPr>
-          <w:lang w:val="en-US"/>
-        </w:rPr>
-      </w:pPr>
-    </w:p>
-    <w:p>
-      <w:pPr>
-        <w:rPr>
-          <w:lang w:val="en-US"/>
-        </w:rPr>
-      </w:pPr>
-    </w:p>
-    <w:p>
-      <w:pPr>
-        <w:rPr>
-          <w:lang w:val="en-US"/>
-        </w:rPr>
-      </w:pPr>
-    </w:p>
-    <w:p>
-      <w:pPr>
-        <w:rPr>
-          <w:lang w:val="en-US"/>
-        </w:rPr>
-      </w:pPr>
-    </w:p>
-    <w:p>
-      <w:pPr>
-        <w:rPr>
-          <w:lang w:val="en-US"/>
-        </w:rPr>
-      </w:pPr>
-    </w:p>
-    <w:p>
-      <w:pPr>
-        <w:rPr>
-          <w:lang w:val="en-US"/>
-        </w:rPr>
-      </w:pPr>
-    </w:p>
-    <w:p>
-      <w:pPr>
-        <w:rPr>
-          <w:lang w:val="en-US"/>
-        </w:rPr>
-      </w:pPr>
-    </w:p>
-    <w:p>
-      <w:pPr>
-        <w:rPr>
-          <w:lang w:val="en-US"/>
-        </w:rPr>
-      </w:pPr>
-    </w:p>
-    <w:p>
-      <w:pPr>
-        <w:rPr>
-          <w:lang w:val="en-US"/>
-        </w:rPr>
-      </w:pPr>
-    </w:p>
-    <w:p>
-      <w:pPr>
-        <w:rPr>
-          <w:lang w:val="en-US"/>
-        </w:rPr>
-      </w:pPr>
-    </w:p>
-    <w:p>
-      <w:pPr>
-        <w:jc w:val="center"/>
-        <w:rPr>
-          <w:rFonts w:ascii="Arial" w:hAnsi="Arial" w:cs="Arial"/>
-          <w:sz w:val="30"/>
-          <w:szCs w:val="30"/>
+          <w:rFonts w:ascii="Times New Roman" w:hAnsi="Times New Roman"/>
+          <w:sz w:val="24"/>
+          <w:szCs w:val="24"/>
+          <w:lang w:val="en-US"/>
+        </w:rPr>
+      </w:pPr>
+    </w:p>
+    <w:p>
+      <w:pPr>
+        <w:rPr>
+          <w:szCs w:val="24"/>
+          <w:lang w:val="en-US"/>
+        </w:rPr>
+      </w:pPr>
+    </w:p>
+    <w:p>
+      <w:pPr>
+        <w:rPr>
+          <w:szCs w:val="24"/>
+          <w:lang w:val="en-US"/>
+        </w:rPr>
+      </w:pPr>
+    </w:p>
+    <w:p>
+      <w:pPr>
+        <w:rPr>
+          <w:szCs w:val="24"/>
+          <w:lang w:val="en-US"/>
+        </w:rPr>
+      </w:pPr>
+    </w:p>
+    <w:p>
+      <w:pPr>
+        <w:rPr>
+          <w:szCs w:val="24"/>
+          <w:lang w:val="en-US"/>
+        </w:rPr>
+      </w:pPr>
+    </w:p>
+    <w:p>
+      <w:pPr>
+        <w:rPr>
+          <w:szCs w:val="24"/>
+          <w:lang w:val="en-US"/>
+        </w:rPr>
+      </w:pPr>
+    </w:p>
+    <w:p>
+      <w:pPr>
+        <w:rPr>
+          <w:szCs w:val="24"/>
+          <w:lang w:val="en-US"/>
+        </w:rPr>
+      </w:pPr>
+    </w:p>
+    <w:p>
+      <w:pPr>
+        <w:rPr>
+          <w:szCs w:val="24"/>
+          <w:lang w:val="en-US"/>
+        </w:rPr>
+      </w:pPr>
+    </w:p>
+    <w:p>
+      <w:pPr>
+        <w:rPr>
+          <w:szCs w:val="24"/>
+          <w:lang w:val="en-US"/>
+        </w:rPr>
+      </w:pPr>
+    </w:p>
+    <w:p>
+      <w:pPr>
+        <w:rPr>
+          <w:szCs w:val="24"/>
+          <w:lang w:val="en-US"/>
+        </w:rPr>
+      </w:pPr>
+    </w:p>
+    <w:p>
+      <w:pPr>
+        <w:rPr>
+          <w:szCs w:val="24"/>
+          <w:lang w:val="en-US"/>
+        </w:rPr>
+      </w:pPr>
+    </w:p>
+    <w:p>
+      <w:pPr>
+        <w:rPr>
+          <w:szCs w:val="24"/>
+          <w:lang w:val="en-US"/>
+        </w:rPr>
+      </w:pPr>
+    </w:p>
+    <w:p>
+      <w:pPr>
+        <w:rPr>
+          <w:szCs w:val="24"/>
+          <w:lang w:val="en-US"/>
+        </w:rPr>
+      </w:pPr>
+    </w:p>
+    <w:p>
+      <w:pPr>
+        <w:rPr>
+          <w:szCs w:val="24"/>
+          <w:lang w:val="en-US"/>
+        </w:rPr>
+      </w:pPr>
+    </w:p>
+    <w:p>
+      <w:pPr>
+        <w:rPr>
+          <w:szCs w:val="24"/>
+          <w:lang w:val="en-US"/>
+        </w:rPr>
+      </w:pPr>
+    </w:p>
+    <w:p>
+      <w:pPr>
+        <w:jc w:val="right"/>
+        <w:rPr>
+          <w:szCs w:val="24"/>
           <w:lang w:val="en-US"/>
         </w:rPr>
       </w:pPr>
       <w:r>
         <w:rPr>
-          <w:rFonts w:ascii="Arial" w:hAnsi="Arial" w:cs="Arial"/>
-          <w:sz w:val="30"/>
-          <w:szCs w:val="30"/>
+          <w:szCs w:val="24"/>
           <w:lang w:val="en-US"/>
         </w:rPr>
         <w:t>Sinh viên thực hiện:</w:t>
@@ -292,183 +289,192 @@
     </w:p>
     <w:p>
       <w:pPr>
-        <w:jc w:val="center"/>
-        <w:rPr>
-          <w:rFonts w:ascii="Arial" w:hAnsi="Arial" w:cs="Arial"/>
+        <w:spacing w:before="120" w:after="120"/>
+        <w:jc w:val="right"/>
+        <w:rPr>
           <w:color w:val="0000FF"/>
-          <w:sz w:val="30"/>
-          <w:szCs w:val="30"/>
+          <w:szCs w:val="24"/>
           <w:lang w:val="en-US"/>
         </w:rPr>
       </w:pPr>
       <w:r>
         <w:rPr>
-          <w:rFonts w:ascii="Arial" w:hAnsi="Arial" w:cs="Arial"/>
           <w:color w:val="0000FF"/>
-          <w:sz w:val="30"/>
-          <w:szCs w:val="30"/>
-          <w:lang w:val="en-US"/>
-        </w:rPr>
-        <w:t>&lt;</w:t>
+          <w:szCs w:val="24"/>
+          <w:lang w:val="en-US"/>
+        </w:rPr>
+        <w:t>20127475 – Nguyễn Trần Đại Dương</w:t>
       </w:r>
+    </w:p>
+    <w:p>
+      <w:pPr>
+        <w:spacing w:before="120" w:after="120"/>
+        <w:jc w:val="right"/>
+        <w:rPr>
+          <w:color w:val="0000FF"/>
+          <w:szCs w:val="24"/>
+          <w:lang w:val="en-US"/>
+        </w:rPr>
+      </w:pPr>
+      <w:proofErr w:type="gramStart"/>
       <w:r>
         <w:rPr>
-          <w:rFonts w:ascii="Arial" w:hAnsi="Arial" w:cs="Arial"/>
           <w:color w:val="0000FF"/>
-          <w:sz w:val="30"/>
-          <w:szCs w:val="30"/>
-          <w:lang w:val="en-US"/>
-        </w:rPr>
-        <w:t>MSSV1 – Họ và tên sinh viên</w:t>
+          <w:szCs w:val="24"/>
+          <w:lang w:val="en-US"/>
+        </w:rPr>
+        <w:t>20127533  -</w:t>
       </w:r>
+      <w:proofErr w:type="gramEnd"/>
       <w:r>
         <w:rPr>
-          <w:rFonts w:ascii="Arial" w:hAnsi="Arial" w:cs="Arial"/>
           <w:color w:val="0000FF"/>
-          <w:sz w:val="30"/>
-          <w:szCs w:val="30"/>
-          <w:lang w:val="en-US"/>
-        </w:rPr>
-        <w:t>&gt;</w:t>
+          <w:szCs w:val="24"/>
+          <w:lang w:val="en-US"/>
+        </w:rPr>
+        <w:t xml:space="preserve"> Lê Đăng Khoa</w:t>
       </w:r>
     </w:p>
     <w:p>
       <w:pPr>
-        <w:jc w:val="center"/>
-        <w:rPr>
-          <w:rFonts w:ascii="Arial" w:hAnsi="Arial" w:cs="Arial"/>
+        <w:spacing w:before="120" w:after="120"/>
+        <w:jc w:val="right"/>
+        <w:rPr>
           <w:color w:val="0000FF"/>
-          <w:sz w:val="30"/>
-          <w:szCs w:val="30"/>
+          <w:szCs w:val="24"/>
           <w:lang w:val="en-US"/>
         </w:rPr>
       </w:pPr>
       <w:r>
         <w:rPr>
-          <w:rFonts w:ascii="Arial" w:hAnsi="Arial" w:cs="Arial"/>
           <w:color w:val="0000FF"/>
-          <w:sz w:val="30"/>
-          <w:szCs w:val="30"/>
-          <w:lang w:val="en-US"/>
-        </w:rPr>
-        <w:t>[&lt;</w:t>
+          <w:szCs w:val="24"/>
+          <w:lang w:val="en-US"/>
+        </w:rPr>
+        <w:t>20127596 – Nguyễn Như Phước</w:t>
       </w:r>
+    </w:p>
+    <w:p>
+      <w:pPr>
+        <w:spacing w:before="120" w:after="120"/>
+        <w:jc w:val="right"/>
+        <w:rPr>
+          <w:color w:val="0000FF"/>
+          <w:szCs w:val="24"/>
+          <w:lang w:val="en-US"/>
+        </w:rPr>
+      </w:pPr>
       <w:r>
         <w:rPr>
-          <w:rFonts w:ascii="Arial" w:hAnsi="Arial" w:cs="Arial"/>
           <w:color w:val="0000FF"/>
-          <w:sz w:val="30"/>
-          <w:szCs w:val="30"/>
-          <w:lang w:val="en-US"/>
-        </w:rPr>
-        <w:t>MSSV2 – Họ và tên sinh viên</w:t>
+          <w:szCs w:val="24"/>
+          <w:lang w:val="en-US"/>
+        </w:rPr>
+        <w:t>20127599 – Lê Quân</w:t>
       </w:r>
-      <w:r>
-        <w:rPr>
-          <w:rFonts w:ascii="Arial" w:hAnsi="Arial" w:cs="Arial"/>
+    </w:p>
+    <w:p>
+      <w:pPr>
+        <w:spacing w:before="120" w:after="120"/>
+        <w:jc w:val="right"/>
+        <w:rPr>
           <w:color w:val="0000FF"/>
-          <w:sz w:val="30"/>
-          <w:szCs w:val="30"/>
-          <w:lang w:val="en-US"/>
-        </w:rPr>
-        <w:t>&gt;]</w:t>
-      </w:r>
-    </w:p>
-    <w:p>
-      <w:pPr>
-        <w:jc w:val="center"/>
-        <w:rPr>
-          <w:sz w:val="30"/>
-          <w:szCs w:val="30"/>
-          <w:lang w:val="en-US"/>
-        </w:rPr>
-        <w:sectPr>
-          <w:headerReference w:type="default" r:id="rId7"/>
-          <w:footerReference w:type="default" r:id="rId8"/>
-          <w:pgSz w:w="11907" w:h="16839" w:code="9"/>
-          <w:pgMar w:top="1440" w:right="1440" w:bottom="1440" w:left="1440" w:header="720" w:footer="720" w:gutter="0"/>
-          <w:cols w:space="720"/>
-          <w:vAlign w:val="center"/>
-          <w:docGrid w:linePitch="326"/>
-        </w:sectPr>
-      </w:pPr>
-      <w:r>
-        <w:rPr>
-          <w:rFonts w:ascii="Arial" w:hAnsi="Arial" w:cs="Arial"/>
+          <w:szCs w:val="24"/>
+          <w:lang w:val="en-US"/>
+        </w:rPr>
+      </w:pPr>
+    </w:p>
+    <w:p>
+      <w:pPr>
+        <w:spacing w:before="120" w:after="120"/>
+        <w:jc w:val="right"/>
+        <w:rPr>
           <w:color w:val="0000FF"/>
-          <w:sz w:val="30"/>
-          <w:szCs w:val="30"/>
-          <w:lang w:val="en-US"/>
-        </w:rPr>
-        <w:t>[&lt;</w:t>
-      </w:r>
-      <w:r>
-        <w:rPr>
-          <w:rFonts w:ascii="Arial" w:hAnsi="Arial" w:cs="Arial"/>
+          <w:szCs w:val="24"/>
+          <w:lang w:val="en-US"/>
+        </w:rPr>
+      </w:pPr>
+    </w:p>
+    <w:p>
+      <w:pPr>
+        <w:spacing w:before="120" w:after="120"/>
+        <w:jc w:val="right"/>
+        <w:rPr>
           <w:color w:val="0000FF"/>
-          <w:sz w:val="30"/>
-          <w:szCs w:val="30"/>
-          <w:lang w:val="en-US"/>
-        </w:rPr>
-        <w:t>MSSV</w:t>
-      </w:r>
-      <w:r>
-        <w:rPr>
-          <w:rFonts w:ascii="Arial" w:hAnsi="Arial" w:cs="Arial"/>
+          <w:szCs w:val="24"/>
+          <w:lang w:val="en-US"/>
+        </w:rPr>
+      </w:pPr>
+    </w:p>
+    <w:p>
+      <w:pPr>
+        <w:spacing w:before="120" w:after="120"/>
+        <w:jc w:val="right"/>
+        <w:rPr>
           <w:color w:val="0000FF"/>
-          <w:sz w:val="30"/>
-          <w:szCs w:val="30"/>
-          <w:lang w:val="en-US"/>
-        </w:rPr>
-        <w:t>3</w:t>
-      </w:r>
-      <w:r>
-        <w:rPr>
-          <w:rFonts w:ascii="Arial" w:hAnsi="Arial" w:cs="Arial"/>
+          <w:szCs w:val="24"/>
+          <w:lang w:val="en-US"/>
+        </w:rPr>
+      </w:pPr>
+    </w:p>
+    <w:p>
+      <w:pPr>
+        <w:spacing w:before="120" w:after="120"/>
+        <w:jc w:val="right"/>
+        <w:rPr>
           <w:color w:val="0000FF"/>
-          <w:sz w:val="30"/>
-          <w:szCs w:val="30"/>
-          <w:lang w:val="en-US"/>
-        </w:rPr>
-        <w:t xml:space="preserve"> – Họ và tên sinh viên</w:t>
-      </w:r>
-      <w:r>
-        <w:rPr>
-          <w:rFonts w:ascii="Arial" w:hAnsi="Arial" w:cs="Arial"/>
+          <w:szCs w:val="24"/>
+          <w:lang w:val="en-US"/>
+        </w:rPr>
+      </w:pPr>
+    </w:p>
+    <w:p>
+      <w:pPr>
+        <w:spacing w:before="120" w:after="120"/>
+        <w:jc w:val="right"/>
+        <w:rPr>
           <w:color w:val="0000FF"/>
-          <w:sz w:val="30"/>
-          <w:szCs w:val="30"/>
-          <w:lang w:val="en-US"/>
-        </w:rPr>
-        <w:t>&gt;]</w:t>
-      </w:r>
+          <w:szCs w:val="24"/>
+          <w:lang w:val="en-US"/>
+        </w:rPr>
+      </w:pPr>
+    </w:p>
+    <w:p>
+      <w:pPr>
+        <w:spacing w:before="120" w:after="120"/>
+        <w:jc w:val="right"/>
+        <w:rPr>
+          <w:color w:val="0000FF"/>
+          <w:szCs w:val="24"/>
+          <w:lang w:val="en-US"/>
+        </w:rPr>
+      </w:pPr>
     </w:p>
     <w:p>
       <w:pPr>
         <w:spacing w:line="240" w:lineRule="auto"/>
         <w:jc w:val="center"/>
         <w:rPr>
-          <w:rFonts w:ascii="Arial" w:eastAsia="SimSun" w:hAnsi="Arial"/>
+          <w:rFonts w:eastAsia="SimSun"/>
           <w:b/>
-          <w:sz w:val="36"/>
+          <w:szCs w:val="24"/>
           <w:lang w:val="en-US"/>
         </w:rPr>
       </w:pPr>
       <w:r>
         <w:rPr>
-          <w:rFonts w:ascii="Arial" w:eastAsia="SimSun" w:hAnsi="Arial"/>
+          <w:rFonts w:eastAsia="SimSun"/>
           <w:b/>
-          <w:sz w:val="36"/>
-          <w:lang w:val="en-US"/>
-        </w:rPr>
-        <w:lastRenderedPageBreak/>
+          <w:szCs w:val="24"/>
+          <w:lang w:val="en-US"/>
+        </w:rPr>
         <w:t>Bảng ghi nhận thay đổi tài liệu</w:t>
       </w:r>
       <w:r>
         <w:rPr>
-          <w:rFonts w:ascii="Arial" w:eastAsia="SimSun" w:hAnsi="Arial"/>
+          <w:rFonts w:eastAsia="SimSun"/>
           <w:b/>
-          <w:sz w:val="36"/>
+          <w:szCs w:val="24"/>
           <w:lang w:val="en-US"/>
         </w:rPr>
         <w:t xml:space="preserve"> </w:t>
@@ -479,6 +485,7 @@
         <w:jc w:val="both"/>
         <w:rPr>
           <w:rFonts w:eastAsia="SimSun"/>
+          <w:szCs w:val="24"/>
           <w:lang w:val="en-US"/>
         </w:rPr>
       </w:pPr>
@@ -522,6 +529,7 @@
               <w:rPr>
                 <w:rFonts w:eastAsia="SimSun"/>
                 <w:b/>
+                <w:szCs w:val="24"/>
                 <w:lang w:val="en-US"/>
               </w:rPr>
             </w:pPr>
@@ -529,6 +537,7 @@
               <w:rPr>
                 <w:rFonts w:eastAsia="SimSun"/>
                 <w:b/>
+                <w:szCs w:val="24"/>
                 <w:lang w:val="en-US"/>
               </w:rPr>
               <w:t>Ngày</w:t>
@@ -553,6 +562,7 @@
               <w:rPr>
                 <w:rFonts w:eastAsia="SimSun"/>
                 <w:b/>
+                <w:szCs w:val="24"/>
                 <w:lang w:val="en-US"/>
               </w:rPr>
             </w:pPr>
@@ -560,6 +570,7 @@
               <w:rPr>
                 <w:rFonts w:eastAsia="SimSun"/>
                 <w:b/>
+                <w:szCs w:val="24"/>
                 <w:lang w:val="en-US"/>
               </w:rPr>
               <w:t>Phiên bản</w:t>
@@ -584,6 +595,7 @@
               <w:rPr>
                 <w:rFonts w:eastAsia="SimSun"/>
                 <w:b/>
+                <w:szCs w:val="24"/>
                 <w:lang w:val="en-US"/>
               </w:rPr>
             </w:pPr>
@@ -591,6 +603,7 @@
               <w:rPr>
                 <w:rFonts w:eastAsia="SimSun"/>
                 <w:b/>
+                <w:szCs w:val="24"/>
                 <w:lang w:val="en-US"/>
               </w:rPr>
               <w:t>Mô tả</w:t>
@@ -615,6 +628,7 @@
               <w:rPr>
                 <w:rFonts w:eastAsia="SimSun"/>
                 <w:b/>
+                <w:szCs w:val="24"/>
                 <w:lang w:val="en-US"/>
               </w:rPr>
             </w:pPr>
@@ -622,6 +636,7 @@
               <w:rPr>
                 <w:rFonts w:eastAsia="SimSun"/>
                 <w:b/>
+                <w:szCs w:val="24"/>
                 <w:lang w:val="en-US"/>
               </w:rPr>
               <w:t>Người thay đổi</w:t>
@@ -648,6 +663,7 @@
               <w:rPr>
                 <w:rFonts w:eastAsia="SimSun"/>
                 <w:color w:val="0000FF"/>
+                <w:szCs w:val="24"/>
                 <w:lang w:val="en-US"/>
               </w:rPr>
             </w:pPr>
@@ -655,25 +671,10 @@
               <w:rPr>
                 <w:rFonts w:eastAsia="SimSun"/>
                 <w:color w:val="0000FF"/>
+                <w:szCs w:val="24"/>
                 <w:lang w:val="en-US"/>
               </w:rPr>
-              <w:t>&lt;</w:t>
-            </w:r>
-            <w:r>
-              <w:rPr>
-                <w:rFonts w:eastAsia="SimSun"/>
-                <w:color w:val="0000FF"/>
-                <w:lang w:val="en-US"/>
-              </w:rPr>
-              <w:t>dd/mm/yyyy</w:t>
-            </w:r>
-            <w:r>
-              <w:rPr>
-                <w:rFonts w:eastAsia="SimSun"/>
-                <w:color w:val="0000FF"/>
-                <w:lang w:val="en-US"/>
-              </w:rPr>
-              <w:t>&gt;</w:t>
+              <w:t>14/05/2023</w:t>
             </w:r>
           </w:p>
         </w:tc>
@@ -695,6 +696,7 @@
               <w:rPr>
                 <w:rFonts w:eastAsia="SimSun"/>
                 <w:color w:val="0000FF"/>
+                <w:szCs w:val="24"/>
                 <w:lang w:val="en-US"/>
               </w:rPr>
             </w:pPr>
@@ -702,25 +704,10 @@
               <w:rPr>
                 <w:rFonts w:eastAsia="SimSun"/>
                 <w:color w:val="0000FF"/>
+                <w:szCs w:val="24"/>
                 <w:lang w:val="en-US"/>
               </w:rPr>
-              <w:t>&lt;</w:t>
-            </w:r>
-            <w:r>
-              <w:rPr>
-                <w:rFonts w:eastAsia="SimSun"/>
-                <w:color w:val="0000FF"/>
-                <w:lang w:val="en-US"/>
-              </w:rPr>
-              <w:t>x.y</w:t>
-            </w:r>
-            <w:r>
-              <w:rPr>
-                <w:rFonts w:eastAsia="SimSun"/>
-                <w:color w:val="0000FF"/>
-                <w:lang w:val="en-US"/>
-              </w:rPr>
-              <w:t>&gt;</w:t>
+              <w:t>1.0</w:t>
             </w:r>
           </w:p>
         </w:tc>
@@ -742,6 +729,7 @@
               <w:rPr>
                 <w:rFonts w:eastAsia="SimSun"/>
                 <w:color w:val="0000FF"/>
+                <w:szCs w:val="24"/>
                 <w:lang w:val="en-US"/>
               </w:rPr>
             </w:pPr>
@@ -749,6 +737,7 @@
               <w:rPr>
                 <w:rFonts w:eastAsia="SimSun"/>
                 <w:color w:val="0000FF"/>
+                <w:szCs w:val="24"/>
                 <w:lang w:val="en-US"/>
               </w:rPr>
               <w:t>&lt;mô tả phiên bản tài liệu&gt;</w:t>
@@ -773,6 +762,7 @@
               <w:rPr>
                 <w:rFonts w:eastAsia="SimSun"/>
                 <w:color w:val="0000FF"/>
+                <w:szCs w:val="24"/>
                 <w:lang w:val="en-US"/>
               </w:rPr>
             </w:pPr>
@@ -780,6 +770,7 @@
               <w:rPr>
                 <w:rFonts w:eastAsia="SimSun"/>
                 <w:color w:val="0000FF"/>
+                <w:szCs w:val="24"/>
                 <w:lang w:val="en-US"/>
               </w:rPr>
               <w:t>&lt; người thực hiện&gt;</w:t>
@@ -805,6 +796,7 @@
               <w:jc w:val="center"/>
               <w:rPr>
                 <w:rFonts w:eastAsia="SimSun"/>
+                <w:szCs w:val="24"/>
                 <w:lang w:val="en-US"/>
               </w:rPr>
             </w:pPr>
@@ -827,6 +819,7 @@
               <w:jc w:val="center"/>
               <w:rPr>
                 <w:rFonts w:eastAsia="SimSun"/>
+                <w:szCs w:val="24"/>
                 <w:lang w:val="en-US"/>
               </w:rPr>
             </w:pPr>
@@ -849,6 +842,7 @@
               <w:jc w:val="both"/>
               <w:rPr>
                 <w:rFonts w:eastAsia="SimSun"/>
+                <w:szCs w:val="24"/>
                 <w:lang w:val="en-US"/>
               </w:rPr>
             </w:pPr>
@@ -871,6 +865,7 @@
               <w:jc w:val="both"/>
               <w:rPr>
                 <w:rFonts w:eastAsia="SimSun"/>
+                <w:szCs w:val="24"/>
                 <w:lang w:val="en-US"/>
               </w:rPr>
             </w:pPr>
@@ -895,6 +890,7 @@
               <w:jc w:val="both"/>
               <w:rPr>
                 <w:rFonts w:eastAsia="SimSun"/>
+                <w:szCs w:val="24"/>
                 <w:lang w:val="en-US"/>
               </w:rPr>
             </w:pPr>
@@ -917,6 +913,7 @@
               <w:jc w:val="both"/>
               <w:rPr>
                 <w:rFonts w:eastAsia="SimSun"/>
+                <w:szCs w:val="24"/>
                 <w:lang w:val="en-US"/>
               </w:rPr>
             </w:pPr>
@@ -939,6 +936,7 @@
               <w:jc w:val="both"/>
               <w:rPr>
                 <w:rFonts w:eastAsia="SimSun"/>
+                <w:szCs w:val="24"/>
                 <w:lang w:val="en-US"/>
               </w:rPr>
             </w:pPr>
@@ -961,6 +959,7 @@
               <w:jc w:val="both"/>
               <w:rPr>
                 <w:rFonts w:eastAsia="SimSun"/>
+                <w:szCs w:val="24"/>
                 <w:lang w:val="en-US"/>
               </w:rPr>
             </w:pPr>
@@ -985,6 +984,7 @@
               <w:jc w:val="both"/>
               <w:rPr>
                 <w:rFonts w:eastAsia="SimSun"/>
+                <w:szCs w:val="24"/>
                 <w:lang w:val="en-US"/>
               </w:rPr>
             </w:pPr>
@@ -1007,6 +1007,7 @@
               <w:jc w:val="both"/>
               <w:rPr>
                 <w:rFonts w:eastAsia="SimSun"/>
+                <w:szCs w:val="24"/>
                 <w:lang w:val="en-US"/>
               </w:rPr>
             </w:pPr>
@@ -1029,6 +1030,7 @@
               <w:jc w:val="both"/>
               <w:rPr>
                 <w:rFonts w:eastAsia="SimSun"/>
+                <w:szCs w:val="24"/>
                 <w:lang w:val="en-US"/>
               </w:rPr>
             </w:pPr>
@@ -1051,6 +1053,7 @@
               <w:jc w:val="both"/>
               <w:rPr>
                 <w:rFonts w:eastAsia="SimSun"/>
+                <w:szCs w:val="24"/>
                 <w:lang w:val="en-US"/>
               </w:rPr>
             </w:pPr>
@@ -1062,6 +1065,9 @@
       <w:pPr>
         <w:pStyle w:val="Title"/>
         <w:rPr>
+          <w:rFonts w:ascii="Times New Roman" w:hAnsi="Times New Roman"/>
+          <w:sz w:val="24"/>
+          <w:szCs w:val="24"/>
           <w:lang w:val="en-US"/>
         </w:rPr>
       </w:pPr>
@@ -1070,17 +1076,26 @@
       <w:pPr>
         <w:pStyle w:val="Title"/>
         <w:rPr>
+          <w:rFonts w:ascii="Times New Roman" w:hAnsi="Times New Roman"/>
+          <w:sz w:val="24"/>
+          <w:szCs w:val="24"/>
           <w:lang w:val="en-US"/>
         </w:rPr>
       </w:pPr>
       <w:r>
         <w:rPr>
+          <w:rFonts w:ascii="Times New Roman" w:hAnsi="Times New Roman"/>
+          <w:sz w:val="24"/>
+          <w:szCs w:val="24"/>
           <w:lang w:val="en-US"/>
         </w:rPr>
         <w:br w:type="page"/>
       </w:r>
       <w:r>
         <w:rPr>
+          <w:rFonts w:ascii="Times New Roman" w:hAnsi="Times New Roman"/>
+          <w:sz w:val="24"/>
+          <w:szCs w:val="24"/>
           <w:lang w:val="en-US"/>
         </w:rPr>
         <w:lastRenderedPageBreak/>
@@ -1096,34 +1111,40 @@
         <w:rPr>
           <w:rFonts w:asciiTheme="minorHAnsi" w:eastAsiaTheme="minorEastAsia" w:hAnsiTheme="minorHAnsi" w:cstheme="minorBidi"/>
           <w:noProof/>
+          <w:kern w:val="2"/>
           <w:sz w:val="22"/>
           <w:szCs w:val="22"/>
           <w:lang w:val="en-US"/>
+          <w14:ligatures w14:val="standardContextual"/>
         </w:rPr>
       </w:pPr>
       <w:r>
         <w:rPr>
+          <w:szCs w:val="24"/>
           <w:lang w:val="en-US"/>
         </w:rPr>
         <w:fldChar w:fldCharType="begin"/>
       </w:r>
       <w:r>
         <w:rPr>
+          <w:szCs w:val="24"/>
           <w:lang w:val="en-US"/>
         </w:rPr>
         <w:instrText xml:space="preserve"> TOC \o "1-2" \h \z \u </w:instrText>
       </w:r>
       <w:r>
         <w:rPr>
+          <w:szCs w:val="24"/>
           <w:lang w:val="en-US"/>
         </w:rPr>
         <w:fldChar w:fldCharType="separate"/>
       </w:r>
-      <w:hyperlink w:anchor="_Toc369451606" w:history="1">
+      <w:hyperlink w:anchor="_Toc134957152" w:history="1">
         <w:r>
           <w:rPr>
             <w:rStyle w:val="Hyperlink"/>
             <w:noProof/>
+            <w:lang w:val="en-US"/>
           </w:rPr>
           <w:t>1.</w:t>
         </w:r>
@@ -1131,9 +1152,11 @@
           <w:rPr>
             <w:rFonts w:asciiTheme="minorHAnsi" w:eastAsiaTheme="minorEastAsia" w:hAnsiTheme="minorHAnsi" w:cstheme="minorBidi"/>
             <w:noProof/>
+            <w:kern w:val="2"/>
             <w:sz w:val="22"/>
             <w:szCs w:val="22"/>
             <w:lang w:val="en-US"/>
+            <w14:ligatures w14:val="standardContextual"/>
           </w:rPr>
           <w:tab/>
         </w:r>
@@ -1141,6 +1164,7 @@
           <w:rPr>
             <w:rStyle w:val="Hyperlink"/>
             <w:noProof/>
+            <w:lang w:val="en-US"/>
           </w:rPr>
           <w:t>Danh sách các màn hình</w:t>
         </w:r>
@@ -1163,7 +1187,7 @@
             <w:noProof/>
             <w:webHidden/>
           </w:rPr>
-          <w:instrText xml:space="preserve"> PAGEREF _Toc369451606 \h </w:instrText>
+          <w:instrText xml:space="preserve"> PAGEREF _Toc134957152 \h </w:instrText>
         </w:r>
         <w:r>
           <w:rPr>
@@ -1183,7 +1207,7 @@
             <w:noProof/>
             <w:webHidden/>
           </w:rPr>
-          <w:t>3</w:t>
+          <w:t>4</w:t>
         </w:r>
         <w:r>
           <w:rPr>
@@ -1203,16 +1227,19 @@
         <w:rPr>
           <w:rFonts w:asciiTheme="minorHAnsi" w:eastAsiaTheme="minorEastAsia" w:hAnsiTheme="minorHAnsi" w:cstheme="minorBidi"/>
           <w:noProof/>
+          <w:kern w:val="2"/>
           <w:sz w:val="22"/>
           <w:szCs w:val="22"/>
           <w:lang w:val="en-US"/>
-        </w:rPr>
-      </w:pPr>
-      <w:hyperlink w:anchor="_Toc369451607" w:history="1">
+          <w14:ligatures w14:val="standardContextual"/>
+        </w:rPr>
+      </w:pPr>
+      <w:hyperlink w:anchor="_Toc134957153" w:history="1">
         <w:r>
           <w:rPr>
             <w:rStyle w:val="Hyperlink"/>
             <w:noProof/>
+            <w:lang w:val="en-US"/>
           </w:rPr>
           <w:t>2.</w:t>
         </w:r>
@@ -1220,9 +1247,11 @@
           <w:rPr>
             <w:rFonts w:asciiTheme="minorHAnsi" w:eastAsiaTheme="minorEastAsia" w:hAnsiTheme="minorHAnsi" w:cstheme="minorBidi"/>
             <w:noProof/>
+            <w:kern w:val="2"/>
             <w:sz w:val="22"/>
             <w:szCs w:val="22"/>
             <w:lang w:val="en-US"/>
+            <w14:ligatures w14:val="standardContextual"/>
           </w:rPr>
           <w:tab/>
         </w:r>
@@ -1230,8 +1259,9 @@
           <w:rPr>
             <w:rStyle w:val="Hyperlink"/>
             <w:noProof/>
-          </w:rPr>
-          <w:t>Mô tả chi tiết mỗi màn hình</w:t>
+            <w:lang w:val="en-US"/>
+          </w:rPr>
+          <w:t>Mô tả chi tiết từng màn hình</w:t>
         </w:r>
         <w:r>
           <w:rPr>
@@ -1252,7 +1282,7 @@
             <w:noProof/>
             <w:webHidden/>
           </w:rPr>
-          <w:instrText xml:space="preserve"> PAGEREF _Toc369451607 \h </w:instrText>
+          <w:instrText xml:space="preserve"> PAGEREF _Toc134957153 \h </w:instrText>
         </w:r>
         <w:r>
           <w:rPr>
@@ -1272,7 +1302,7 @@
             <w:noProof/>
             <w:webHidden/>
           </w:rPr>
-          <w:t>3</w:t>
+          <w:t>4</w:t>
         </w:r>
         <w:r>
           <w:rPr>
@@ -1286,45 +1316,191 @@
     <w:p>
       <w:pPr>
         <w:pStyle w:val="TOC2"/>
-        <w:tabs>
-          <w:tab w:val="left" w:pos="1000"/>
-        </w:tabs>
         <w:rPr>
           <w:rFonts w:asciiTheme="minorHAnsi" w:eastAsiaTheme="minorEastAsia" w:hAnsiTheme="minorHAnsi" w:cstheme="minorBidi"/>
           <w:noProof/>
+          <w:kern w:val="2"/>
           <w:sz w:val="22"/>
           <w:szCs w:val="22"/>
           <w:lang w:val="en-US"/>
-        </w:rPr>
-      </w:pPr>
-      <w:hyperlink w:anchor="_Toc369451608" w:history="1">
+          <w14:ligatures w14:val="standardContextual"/>
+        </w:rPr>
+      </w:pPr>
+      <w:hyperlink w:anchor="_Toc134957154" w:history="1">
         <w:r>
           <w:rPr>
             <w:rStyle w:val="Hyperlink"/>
-            <w:i/>
             <w:noProof/>
             <w:lang w:val="en-US"/>
           </w:rPr>
+          <w:t>2.1 Màn hình trang cá nhân:</w:t>
+        </w:r>
+        <w:r>
+          <w:rPr>
+            <w:noProof/>
+            <w:webHidden/>
+          </w:rPr>
+          <w:tab/>
+        </w:r>
+        <w:r>
+          <w:rPr>
+            <w:noProof/>
+            <w:webHidden/>
+          </w:rPr>
+          <w:fldChar w:fldCharType="begin"/>
+        </w:r>
+        <w:r>
+          <w:rPr>
+            <w:noProof/>
+            <w:webHidden/>
+          </w:rPr>
+          <w:instrText xml:space="preserve"> PAGEREF _Toc134957154 \h </w:instrText>
+        </w:r>
+        <w:r>
+          <w:rPr>
+            <w:noProof/>
+            <w:webHidden/>
+          </w:rPr>
+        </w:r>
+        <w:r>
+          <w:rPr>
+            <w:noProof/>
+            <w:webHidden/>
+          </w:rPr>
+          <w:fldChar w:fldCharType="separate"/>
+        </w:r>
+        <w:r>
+          <w:rPr>
+            <w:noProof/>
+            <w:webHidden/>
+          </w:rPr>
+          <w:t>4</w:t>
+        </w:r>
+        <w:r>
+          <w:rPr>
+            <w:noProof/>
+            <w:webHidden/>
+          </w:rPr>
+          <w:fldChar w:fldCharType="end"/>
+        </w:r>
+      </w:hyperlink>
+    </w:p>
+    <w:p>
+      <w:pPr>
+        <w:pStyle w:val="TOC2"/>
+        <w:rPr>
+          <w:rFonts w:asciiTheme="minorHAnsi" w:eastAsiaTheme="minorEastAsia" w:hAnsiTheme="minorHAnsi" w:cstheme="minorBidi"/>
+          <w:noProof/>
+          <w:kern w:val="2"/>
+          <w:sz w:val="22"/>
+          <w:szCs w:val="22"/>
+          <w:lang w:val="en-US"/>
+          <w14:ligatures w14:val="standardContextual"/>
+        </w:rPr>
+      </w:pPr>
+      <w:hyperlink w:anchor="_Toc134957155" w:history="1">
+        <w:r>
+          <w:rPr>
+            <w:rStyle w:val="Hyperlink"/>
+            <w:noProof/>
+            <w:lang w:val="en-US"/>
+          </w:rPr>
+          <w:t>2.2 Màn hình report user:</w:t>
+        </w:r>
+        <w:r>
+          <w:rPr>
+            <w:noProof/>
+            <w:webHidden/>
+          </w:rPr>
+          <w:tab/>
+        </w:r>
+        <w:r>
+          <w:rPr>
+            <w:noProof/>
+            <w:webHidden/>
+          </w:rPr>
+          <w:fldChar w:fldCharType="begin"/>
+        </w:r>
+        <w:r>
+          <w:rPr>
+            <w:noProof/>
+            <w:webHidden/>
+          </w:rPr>
+          <w:instrText xml:space="preserve"> PAGEREF _Toc134957155 \h </w:instrText>
+        </w:r>
+        <w:r>
+          <w:rPr>
+            <w:noProof/>
+            <w:webHidden/>
+          </w:rPr>
+        </w:r>
+        <w:r>
+          <w:rPr>
+            <w:noProof/>
+            <w:webHidden/>
+          </w:rPr>
+          <w:fldChar w:fldCharType="separate"/>
+        </w:r>
+        <w:r>
+          <w:rPr>
+            <w:noProof/>
+            <w:webHidden/>
+          </w:rPr>
+          <w:t>5</w:t>
+        </w:r>
+        <w:r>
+          <w:rPr>
+            <w:noProof/>
+            <w:webHidden/>
+          </w:rPr>
+          <w:fldChar w:fldCharType="end"/>
+        </w:r>
+      </w:hyperlink>
+    </w:p>
+    <w:p>
+      <w:pPr>
+        <w:pStyle w:val="TOC2"/>
+        <w:tabs>
+          <w:tab w:val="left" w:pos="1000"/>
+        </w:tabs>
+        <w:rPr>
+          <w:rFonts w:asciiTheme="minorHAnsi" w:eastAsiaTheme="minorEastAsia" w:hAnsiTheme="minorHAnsi" w:cstheme="minorBidi"/>
+          <w:noProof/>
+          <w:kern w:val="2"/>
+          <w:sz w:val="22"/>
+          <w:szCs w:val="22"/>
+          <w:lang w:val="en-US"/>
+          <w14:ligatures w14:val="standardContextual"/>
+        </w:rPr>
+      </w:pPr>
+      <w:hyperlink w:anchor="_Toc134957156" w:history="1">
+        <w:r>
+          <w:rPr>
+            <w:rStyle w:val="Hyperlink"/>
+            <w:noProof/>
+            <w:lang w:val="en-US"/>
+          </w:rPr>
           <w:t>2.1</w:t>
         </w:r>
         <w:r>
           <w:rPr>
             <w:rFonts w:asciiTheme="minorHAnsi" w:eastAsiaTheme="minorEastAsia" w:hAnsiTheme="minorHAnsi" w:cstheme="minorBidi"/>
             <w:noProof/>
+            <w:kern w:val="2"/>
             <w:sz w:val="22"/>
             <w:szCs w:val="22"/>
             <w:lang w:val="en-US"/>
+            <w14:ligatures w14:val="standardContextual"/>
           </w:rPr>
           <w:tab/>
         </w:r>
         <w:r>
           <w:rPr>
             <w:rStyle w:val="Hyperlink"/>
-            <w:i/>
             <w:noProof/>
             <w:lang w:val="en-US"/>
           </w:rPr>
-          <w:t>Màn hình ………</w:t>
+          <w:t>Màn  hình Shared Recipe:</w:t>
         </w:r>
         <w:r>
           <w:rPr>
@@ -1345,7 +1521,7 @@
             <w:noProof/>
             <w:webHidden/>
           </w:rPr>
-          <w:instrText xml:space="preserve"> PAGEREF _Toc369451608 \h </w:instrText>
+          <w:instrText xml:space="preserve"> PAGEREF _Toc134957156 \h </w:instrText>
         </w:r>
         <w:r>
           <w:rPr>
@@ -1365,7 +1541,7 @@
             <w:noProof/>
             <w:webHidden/>
           </w:rPr>
-          <w:t>3</w:t>
+          <w:t>6</w:t>
         </w:r>
         <w:r>
           <w:rPr>
@@ -1379,86 +1555,137 @@
     <w:p>
       <w:pPr>
         <w:pStyle w:val="TOC2"/>
-        <w:tabs>
-          <w:tab w:val="left" w:pos="1000"/>
-        </w:tabs>
         <w:rPr>
           <w:rFonts w:asciiTheme="minorHAnsi" w:eastAsiaTheme="minorEastAsia" w:hAnsiTheme="minorHAnsi" w:cstheme="minorBidi"/>
           <w:noProof/>
+          <w:kern w:val="2"/>
           <w:sz w:val="22"/>
           <w:szCs w:val="22"/>
           <w:lang w:val="en-US"/>
-        </w:rPr>
-      </w:pPr>
-      <w:hyperlink w:anchor="_Toc369451609" w:history="1">
+          <w14:ligatures w14:val="standardContextual"/>
+        </w:rPr>
+      </w:pPr>
+      <w:hyperlink w:anchor="_Toc134957157" w:history="1">
         <w:r>
           <w:rPr>
             <w:rStyle w:val="Hyperlink"/>
-            <w:i/>
             <w:noProof/>
             <w:lang w:val="en-US"/>
           </w:rPr>
-          <w:t>2.2</w:t>
-        </w:r>
-        <w:r>
-          <w:rPr>
-            <w:rFonts w:asciiTheme="minorHAnsi" w:eastAsiaTheme="minorEastAsia" w:hAnsiTheme="minorHAnsi" w:cstheme="minorBidi"/>
-            <w:noProof/>
-            <w:sz w:val="22"/>
-            <w:szCs w:val="22"/>
+          <w:t>2.4 Màn  hình Favorite Recipe:</w:t>
+        </w:r>
+        <w:r>
+          <w:rPr>
+            <w:noProof/>
+            <w:webHidden/>
+          </w:rPr>
+          <w:tab/>
+        </w:r>
+        <w:r>
+          <w:rPr>
+            <w:noProof/>
+            <w:webHidden/>
+          </w:rPr>
+          <w:fldChar w:fldCharType="begin"/>
+        </w:r>
+        <w:r>
+          <w:rPr>
+            <w:noProof/>
+            <w:webHidden/>
+          </w:rPr>
+          <w:instrText xml:space="preserve"> PAGEREF _Toc134957157 \h </w:instrText>
+        </w:r>
+        <w:r>
+          <w:rPr>
+            <w:noProof/>
+            <w:webHidden/>
+          </w:rPr>
+        </w:r>
+        <w:r>
+          <w:rPr>
+            <w:noProof/>
+            <w:webHidden/>
+          </w:rPr>
+          <w:fldChar w:fldCharType="separate"/>
+        </w:r>
+        <w:r>
+          <w:rPr>
+            <w:noProof/>
+            <w:webHidden/>
+          </w:rPr>
+          <w:t>6</w:t>
+        </w:r>
+        <w:r>
+          <w:rPr>
+            <w:noProof/>
+            <w:webHidden/>
+          </w:rPr>
+          <w:fldChar w:fldCharType="end"/>
+        </w:r>
+      </w:hyperlink>
+    </w:p>
+    <w:p>
+      <w:pPr>
+        <w:pStyle w:val="TOC2"/>
+        <w:rPr>
+          <w:rFonts w:asciiTheme="minorHAnsi" w:eastAsiaTheme="minorEastAsia" w:hAnsiTheme="minorHAnsi" w:cstheme="minorBidi"/>
+          <w:noProof/>
+          <w:kern w:val="2"/>
+          <w:sz w:val="22"/>
+          <w:szCs w:val="22"/>
+          <w:lang w:val="en-US"/>
+          <w14:ligatures w14:val="standardContextual"/>
+        </w:rPr>
+      </w:pPr>
+      <w:hyperlink w:anchor="_Toc134957158" w:history="1">
+        <w:r>
+          <w:rPr>
+            <w:rStyle w:val="Hyperlink"/>
+            <w:noProof/>
             <w:lang w:val="en-US"/>
           </w:rPr>
+          <w:t>2.5 Màn hình Follows:</w:t>
+        </w:r>
+        <w:r>
+          <w:rPr>
+            <w:noProof/>
+            <w:webHidden/>
+          </w:rPr>
           <w:tab/>
         </w:r>
         <w:r>
           <w:rPr>
-            <w:rStyle w:val="Hyperlink"/>
-            <w:i/>
-            <w:noProof/>
-            <w:lang w:val="en-US"/>
-          </w:rPr>
-          <w:t>Màn hình ………</w:t>
-        </w:r>
-        <w:r>
-          <w:rPr>
             <w:noProof/>
             <w:webHidden/>
           </w:rPr>
-          <w:tab/>
+          <w:fldChar w:fldCharType="begin"/>
         </w:r>
         <w:r>
           <w:rPr>
             <w:noProof/>
             <w:webHidden/>
           </w:rPr>
-          <w:fldChar w:fldCharType="begin"/>
+          <w:instrText xml:space="preserve"> PAGEREF _Toc134957158 \h </w:instrText>
         </w:r>
         <w:r>
           <w:rPr>
             <w:noProof/>
             <w:webHidden/>
           </w:rPr>
-          <w:instrText xml:space="preserve"> PAGEREF _Toc369451609 \h </w:instrText>
         </w:r>
         <w:r>
           <w:rPr>
             <w:noProof/>
             <w:webHidden/>
           </w:rPr>
+          <w:fldChar w:fldCharType="separate"/>
         </w:r>
         <w:r>
           <w:rPr>
             <w:noProof/>
             <w:webHidden/>
           </w:rPr>
-          <w:fldChar w:fldCharType="separate"/>
-        </w:r>
-        <w:r>
-          <w:rPr>
-            <w:noProof/>
-            <w:webHidden/>
-          </w:rPr>
-          <w:t>3</w:t>
+          <w:t>7</w:t>
         </w:r>
         <w:r>
           <w:rPr>
@@ -1474,11 +1701,13 @@
         <w:pStyle w:val="BodyText"/>
         <w:jc w:val="both"/>
         <w:rPr>
+          <w:szCs w:val="24"/>
           <w:lang w:val="en-US"/>
         </w:rPr>
       </w:pPr>
       <w:r>
         <w:rPr>
+          <w:szCs w:val="24"/>
           <w:lang w:val="en-US"/>
         </w:rPr>
         <w:fldChar w:fldCharType="end"/>
@@ -1489,48 +1718,923 @@
         <w:widowControl/>
         <w:spacing w:line="240" w:lineRule="auto"/>
         <w:rPr>
+          <w:szCs w:val="24"/>
           <w:lang w:val="en-US"/>
         </w:rPr>
       </w:pPr>
       <w:r>
         <w:rPr>
-          <w:lang w:val="en-US"/>
-        </w:rPr>
-        <w:br w:type="page"/>
+          <w:szCs w:val="24"/>
+          <w:lang w:val="en-US"/>
+        </w:rPr>
+        <w:br/>
       </w:r>
+      <w:r>
+        <w:rPr>
+          <w:szCs w:val="24"/>
+          <w:lang w:val="en-US"/>
+        </w:rPr>
+        <w:br/>
+      </w:r>
+      <w:r>
+        <w:rPr>
+          <w:szCs w:val="24"/>
+          <w:lang w:val="en-US"/>
+        </w:rPr>
+        <w:br/>
+      </w:r>
     </w:p>
     <w:p>
       <w:pPr>
         <w:pStyle w:val="Heading1"/>
+        <w:rPr>
+          <w:rFonts w:ascii="Times New Roman" w:hAnsi="Times New Roman"/>
+          <w:szCs w:val="24"/>
+          <w:lang w:val="en-US"/>
+        </w:rPr>
+      </w:pPr>
+      <w:r>
+        <w:rPr>
+          <w:rFonts w:ascii="Times New Roman" w:hAnsi="Times New Roman"/>
+          <w:szCs w:val="24"/>
+          <w:lang w:val="en-US"/>
+        </w:rPr>
+        <w:br w:type="column"/>
+      </w:r>
+      <w:bookmarkStart w:id="0" w:name="_Toc134957152"/>
+      <w:r>
+        <w:rPr>
+          <w:rFonts w:ascii="Times New Roman" w:hAnsi="Times New Roman"/>
+          <w:szCs w:val="24"/>
+          <w:lang w:val="en-US"/>
+        </w:rPr>
+        <w:lastRenderedPageBreak/>
+        <w:t>Danh sách các màn hình</w:t>
+      </w:r>
+      <w:bookmarkEnd w:id="0"/>
+    </w:p>
+    <w:p>
+      <w:pPr>
+        <w:rPr>
+          <w:szCs w:val="24"/>
+          <w:lang w:val="en-US"/>
+        </w:rPr>
+      </w:pPr>
+    </w:p>
+    <w:p>
+      <w:pPr>
+        <w:rPr>
+          <w:szCs w:val="24"/>
+          <w:lang w:val="en-US"/>
+        </w:rPr>
+      </w:pPr>
+    </w:p>
+    <w:p>
+      <w:pPr>
+        <w:pStyle w:val="Heading1"/>
+        <w:rPr>
+          <w:rFonts w:ascii="Times New Roman" w:hAnsi="Times New Roman"/>
+          <w:lang w:val="en-US"/>
+        </w:rPr>
+      </w:pPr>
+      <w:bookmarkStart w:id="1" w:name="_Toc134957153"/>
+      <w:r>
+        <w:rPr>
+          <w:rFonts w:ascii="Times New Roman" w:hAnsi="Times New Roman"/>
+          <w:lang w:val="en-US"/>
+        </w:rPr>
+        <w:t>Mô tả chi tiết từng màn hình</w:t>
+      </w:r>
+      <w:bookmarkEnd w:id="1"/>
+    </w:p>
+    <w:p>
+      <w:pPr>
+        <w:pStyle w:val="Heading2"/>
         <w:numPr>
           <w:ilvl w:val="0"/>
           <w:numId w:val="0"/>
         </w:numPr>
-        <w:spacing w:line="360" w:lineRule="auto"/>
-        <w:jc w:val="both"/>
-        <w:rPr>
-          <w:lang w:val="en-US"/>
-        </w:rPr>
-      </w:pPr>
-      <w:bookmarkStart w:id="0" w:name="_Toc176926925"/>
-      <w:bookmarkStart w:id="1" w:name="_Toc369451606"/>
+        <w:rPr>
+          <w:rFonts w:ascii="Times New Roman" w:hAnsi="Times New Roman"/>
+          <w:sz w:val="24"/>
+          <w:szCs w:val="24"/>
+          <w:lang w:val="en-US"/>
+        </w:rPr>
+      </w:pPr>
+      <w:bookmarkStart w:id="2" w:name="_Toc134957154"/>
       <w:r>
         <w:rPr>
-          <w:i/>
-          <w:color w:val="0000FF"/>
-          <w:lang w:val="en-US"/>
-        </w:rPr>
-        <w:lastRenderedPageBreak/>
-        <w:t>Trình bày giao diện chính của ứng dụng</w:t>
+          <w:rFonts w:ascii="Times New Roman" w:hAnsi="Times New Roman"/>
+          <w:sz w:val="24"/>
+          <w:szCs w:val="24"/>
+          <w:lang w:val="en-US"/>
+        </w:rPr>
+        <w:t>2.1 Màn hình trang cá nhân:</w:t>
       </w:r>
-      <w:bookmarkStart w:id="2" w:name="_GoBack"/>
-      <w:bookmarkEnd w:id="0"/>
-      <w:bookmarkEnd w:id="1"/>
       <w:bookmarkEnd w:id="2"/>
     </w:p>
+    <w:p>
+      <w:pPr>
+        <w:widowControl/>
+        <w:spacing w:line="240" w:lineRule="auto"/>
+        <w:rPr>
+          <w:szCs w:val="24"/>
+          <w:lang w:val="en-US"/>
+        </w:rPr>
+      </w:pPr>
+      <w:r>
+        <w:rPr>
+          <w:szCs w:val="24"/>
+          <w:lang w:val="en-US"/>
+        </w:rPr>
+        <w:drawing>
+          <wp:inline distT="0" distB="0" distL="0" distR="0" wp14:anchorId="743A037E" wp14:editId="07E14F56">
+            <wp:extent cx="5732145" cy="3578860"/>
+            <wp:effectExtent l="0" t="0" r="1905" b="2540"/>
+            <wp:docPr id="138158360" name="Picture 1"/>
+            <wp:cNvGraphicFramePr>
+              <a:graphicFrameLocks xmlns:a="http://schemas.openxmlformats.org/drawingml/2006/main" noChangeAspect="1"/>
+            </wp:cNvGraphicFramePr>
+            <a:graphic xmlns:a="http://schemas.openxmlformats.org/drawingml/2006/main">
+              <a:graphicData uri="http://schemas.openxmlformats.org/drawingml/2006/picture">
+                <pic:pic xmlns:pic="http://schemas.openxmlformats.org/drawingml/2006/picture">
+                  <pic:nvPicPr>
+                    <pic:cNvPr id="138158360" name=""/>
+                    <pic:cNvPicPr/>
+                  </pic:nvPicPr>
+                  <pic:blipFill>
+                    <a:blip r:embed="rId8"/>
+                    <a:stretch>
+                      <a:fillRect/>
+                    </a:stretch>
+                  </pic:blipFill>
+                  <pic:spPr>
+                    <a:xfrm>
+                      <a:off x="0" y="0"/>
+                      <a:ext cx="5732145" cy="3578860"/>
+                    </a:xfrm>
+                    <a:prstGeom prst="rect">
+                      <a:avLst/>
+                    </a:prstGeom>
+                  </pic:spPr>
+                </pic:pic>
+              </a:graphicData>
+            </a:graphic>
+          </wp:inline>
+        </w:drawing>
+      </w:r>
+    </w:p>
+    <w:p>
+      <w:pPr>
+        <w:widowControl/>
+        <w:spacing w:line="240" w:lineRule="auto"/>
+        <w:rPr>
+          <w:szCs w:val="24"/>
+          <w:lang w:val="en-US"/>
+        </w:rPr>
+      </w:pPr>
+    </w:p>
+    <w:p>
+      <w:pPr>
+        <w:widowControl/>
+        <w:spacing w:line="240" w:lineRule="auto"/>
+        <w:rPr>
+          <w:szCs w:val="24"/>
+          <w:lang w:val="en-US"/>
+        </w:rPr>
+      </w:pPr>
+      <w:r>
+        <w:rPr>
+          <w:szCs w:val="24"/>
+          <w:lang w:val="en-US"/>
+        </w:rPr>
+        <w:drawing>
+          <wp:inline distT="0" distB="0" distL="0" distR="0" wp14:anchorId="01F36ED2" wp14:editId="40971AA4">
+            <wp:extent cx="5732145" cy="2206625"/>
+            <wp:effectExtent l="0" t="0" r="1905" b="3175"/>
+            <wp:docPr id="857358925" name="Picture 1"/>
+            <wp:cNvGraphicFramePr>
+              <a:graphicFrameLocks xmlns:a="http://schemas.openxmlformats.org/drawingml/2006/main" noChangeAspect="1"/>
+            </wp:cNvGraphicFramePr>
+            <a:graphic xmlns:a="http://schemas.openxmlformats.org/drawingml/2006/main">
+              <a:graphicData uri="http://schemas.openxmlformats.org/drawingml/2006/picture">
+                <pic:pic xmlns:pic="http://schemas.openxmlformats.org/drawingml/2006/picture">
+                  <pic:nvPicPr>
+                    <pic:cNvPr id="857358925" name=""/>
+                    <pic:cNvPicPr/>
+                  </pic:nvPicPr>
+                  <pic:blipFill>
+                    <a:blip r:embed="rId9"/>
+                    <a:stretch>
+                      <a:fillRect/>
+                    </a:stretch>
+                  </pic:blipFill>
+                  <pic:spPr>
+                    <a:xfrm>
+                      <a:off x="0" y="0"/>
+                      <a:ext cx="5732145" cy="2206625"/>
+                    </a:xfrm>
+                    <a:prstGeom prst="rect">
+                      <a:avLst/>
+                    </a:prstGeom>
+                  </pic:spPr>
+                </pic:pic>
+              </a:graphicData>
+            </a:graphic>
+          </wp:inline>
+        </w:drawing>
+      </w:r>
+    </w:p>
+    <w:p>
+      <w:pPr>
+        <w:widowControl/>
+        <w:spacing w:line="240" w:lineRule="auto"/>
+        <w:rPr>
+          <w:szCs w:val="24"/>
+          <w:lang w:val="en-US"/>
+        </w:rPr>
+      </w:pPr>
+    </w:p>
+    <w:p>
+      <w:pPr>
+        <w:widowControl/>
+        <w:spacing w:line="240" w:lineRule="auto"/>
+        <w:rPr>
+          <w:szCs w:val="24"/>
+          <w:lang w:val="en-US"/>
+        </w:rPr>
+      </w:pPr>
+    </w:p>
+    <w:p>
+      <w:pPr>
+        <w:widowControl/>
+        <w:spacing w:line="240" w:lineRule="auto"/>
+        <w:rPr>
+          <w:szCs w:val="24"/>
+          <w:lang w:val="en-US"/>
+        </w:rPr>
+      </w:pPr>
+    </w:p>
+    <w:p>
+      <w:pPr>
+        <w:widowControl/>
+        <w:spacing w:line="240" w:lineRule="auto"/>
+        <w:rPr>
+          <w:szCs w:val="24"/>
+          <w:lang w:val="en-US"/>
+        </w:rPr>
+      </w:pPr>
+    </w:p>
+    <w:p>
+      <w:pPr>
+        <w:widowControl/>
+        <w:spacing w:line="240" w:lineRule="auto"/>
+        <w:rPr>
+          <w:szCs w:val="24"/>
+          <w:lang w:val="en-US"/>
+        </w:rPr>
+      </w:pPr>
+    </w:p>
+    <w:p>
+      <w:pPr>
+        <w:widowControl/>
+        <w:spacing w:line="240" w:lineRule="auto"/>
+        <w:rPr>
+          <w:szCs w:val="24"/>
+          <w:lang w:val="en-US"/>
+        </w:rPr>
+      </w:pPr>
+    </w:p>
+    <w:p>
+      <w:pPr>
+        <w:widowControl/>
+        <w:spacing w:line="240" w:lineRule="auto"/>
+        <w:rPr>
+          <w:szCs w:val="24"/>
+          <w:lang w:val="en-US"/>
+        </w:rPr>
+      </w:pPr>
+    </w:p>
+    <w:p>
+      <w:pPr>
+        <w:widowControl/>
+        <w:spacing w:line="240" w:lineRule="auto"/>
+        <w:rPr>
+          <w:szCs w:val="24"/>
+          <w:lang w:val="en-US"/>
+        </w:rPr>
+      </w:pPr>
+    </w:p>
+    <w:p>
+      <w:pPr>
+        <w:widowControl/>
+        <w:spacing w:line="240" w:lineRule="auto"/>
+        <w:rPr>
+          <w:szCs w:val="24"/>
+          <w:lang w:val="en-US"/>
+        </w:rPr>
+      </w:pPr>
+    </w:p>
+    <w:p>
+      <w:pPr>
+        <w:pStyle w:val="Heading2"/>
+        <w:numPr>
+          <w:ilvl w:val="0"/>
+          <w:numId w:val="0"/>
+        </w:numPr>
+        <w:rPr>
+          <w:rFonts w:ascii="Times New Roman" w:hAnsi="Times New Roman"/>
+          <w:sz w:val="24"/>
+          <w:szCs w:val="24"/>
+          <w:lang w:val="en-US"/>
+        </w:rPr>
+      </w:pPr>
+      <w:bookmarkStart w:id="3" w:name="_Toc134957155"/>
+      <w:r>
+        <w:rPr>
+          <w:rFonts w:ascii="Times New Roman" w:hAnsi="Times New Roman"/>
+          <w:sz w:val="24"/>
+          <w:szCs w:val="24"/>
+          <w:lang w:val="en-US"/>
+        </w:rPr>
+        <w:t>2.2 Màn hình report user:</w:t>
+      </w:r>
+      <w:bookmarkEnd w:id="3"/>
+    </w:p>
+    <w:p>
+      <w:pPr>
+        <w:widowControl/>
+        <w:spacing w:line="240" w:lineRule="auto"/>
+        <w:rPr>
+          <w:szCs w:val="24"/>
+          <w:lang w:val="en-US"/>
+        </w:rPr>
+      </w:pPr>
+    </w:p>
+    <w:p>
+      <w:pPr>
+        <w:widowControl/>
+        <w:spacing w:line="240" w:lineRule="auto"/>
+        <w:rPr>
+          <w:szCs w:val="24"/>
+          <w:lang w:val="en-US"/>
+        </w:rPr>
+      </w:pPr>
+      <w:r>
+        <w:rPr>
+          <w:szCs w:val="24"/>
+          <w:lang w:val="en-US"/>
+        </w:rPr>
+        <w:drawing>
+          <wp:inline distT="0" distB="0" distL="0" distR="0" wp14:anchorId="1C72A22F" wp14:editId="42A640B7">
+            <wp:extent cx="5732145" cy="2813685"/>
+            <wp:effectExtent l="0" t="0" r="1905" b="5715"/>
+            <wp:docPr id="273811669" name="Picture 1"/>
+            <wp:cNvGraphicFramePr>
+              <a:graphicFrameLocks xmlns:a="http://schemas.openxmlformats.org/drawingml/2006/main" noChangeAspect="1"/>
+            </wp:cNvGraphicFramePr>
+            <a:graphic xmlns:a="http://schemas.openxmlformats.org/drawingml/2006/main">
+              <a:graphicData uri="http://schemas.openxmlformats.org/drawingml/2006/picture">
+                <pic:pic xmlns:pic="http://schemas.openxmlformats.org/drawingml/2006/picture">
+                  <pic:nvPicPr>
+                    <pic:cNvPr id="273811669" name=""/>
+                    <pic:cNvPicPr/>
+                  </pic:nvPicPr>
+                  <pic:blipFill>
+                    <a:blip r:embed="rId10"/>
+                    <a:stretch>
+                      <a:fillRect/>
+                    </a:stretch>
+                  </pic:blipFill>
+                  <pic:spPr>
+                    <a:xfrm>
+                      <a:off x="0" y="0"/>
+                      <a:ext cx="5732145" cy="2813685"/>
+                    </a:xfrm>
+                    <a:prstGeom prst="rect">
+                      <a:avLst/>
+                    </a:prstGeom>
+                  </pic:spPr>
+                </pic:pic>
+              </a:graphicData>
+            </a:graphic>
+          </wp:inline>
+        </w:drawing>
+      </w:r>
+    </w:p>
+    <w:p>
+      <w:pPr>
+        <w:widowControl/>
+        <w:spacing w:line="240" w:lineRule="auto"/>
+        <w:rPr>
+          <w:szCs w:val="24"/>
+          <w:lang w:val="en-US"/>
+        </w:rPr>
+      </w:pPr>
+    </w:p>
+    <w:p>
+      <w:pPr>
+        <w:widowControl/>
+        <w:spacing w:line="240" w:lineRule="auto"/>
+        <w:rPr>
+          <w:szCs w:val="24"/>
+          <w:lang w:val="en-US"/>
+        </w:rPr>
+      </w:pPr>
+    </w:p>
+    <w:p>
+      <w:pPr>
+        <w:widowControl/>
+        <w:spacing w:line="240" w:lineRule="auto"/>
+        <w:rPr>
+          <w:szCs w:val="24"/>
+          <w:lang w:val="en-US"/>
+        </w:rPr>
+      </w:pPr>
+    </w:p>
+    <w:p>
+      <w:pPr>
+        <w:widowControl/>
+        <w:spacing w:line="240" w:lineRule="auto"/>
+        <w:rPr>
+          <w:szCs w:val="24"/>
+          <w:lang w:val="en-US"/>
+        </w:rPr>
+      </w:pPr>
+    </w:p>
+    <w:p>
+      <w:pPr>
+        <w:widowControl/>
+        <w:spacing w:line="240" w:lineRule="auto"/>
+        <w:rPr>
+          <w:szCs w:val="24"/>
+          <w:lang w:val="en-US"/>
+        </w:rPr>
+      </w:pPr>
+    </w:p>
+    <w:p>
+      <w:pPr>
+        <w:widowControl/>
+        <w:spacing w:line="240" w:lineRule="auto"/>
+        <w:rPr>
+          <w:szCs w:val="24"/>
+          <w:lang w:val="en-US"/>
+        </w:rPr>
+      </w:pPr>
+      <w:r>
+        <w:rPr>
+          <w:szCs w:val="24"/>
+          <w:lang w:val="en-US"/>
+        </w:rPr>
+        <w:drawing>
+          <wp:inline distT="0" distB="0" distL="0" distR="0" wp14:anchorId="137F2E18" wp14:editId="08A18596">
+            <wp:extent cx="5732145" cy="3105150"/>
+            <wp:effectExtent l="0" t="0" r="1905" b="0"/>
+            <wp:docPr id="2040990373" name="Picture 1"/>
+            <wp:cNvGraphicFramePr>
+              <a:graphicFrameLocks xmlns:a="http://schemas.openxmlformats.org/drawingml/2006/main" noChangeAspect="1"/>
+            </wp:cNvGraphicFramePr>
+            <a:graphic xmlns:a="http://schemas.openxmlformats.org/drawingml/2006/main">
+              <a:graphicData uri="http://schemas.openxmlformats.org/drawingml/2006/picture">
+                <pic:pic xmlns:pic="http://schemas.openxmlformats.org/drawingml/2006/picture">
+                  <pic:nvPicPr>
+                    <pic:cNvPr id="2040990373" name=""/>
+                    <pic:cNvPicPr/>
+                  </pic:nvPicPr>
+                  <pic:blipFill>
+                    <a:blip r:embed="rId11"/>
+                    <a:stretch>
+                      <a:fillRect/>
+                    </a:stretch>
+                  </pic:blipFill>
+                  <pic:spPr>
+                    <a:xfrm>
+                      <a:off x="0" y="0"/>
+                      <a:ext cx="5732145" cy="3105150"/>
+                    </a:xfrm>
+                    <a:prstGeom prst="rect">
+                      <a:avLst/>
+                    </a:prstGeom>
+                  </pic:spPr>
+                </pic:pic>
+              </a:graphicData>
+            </a:graphic>
+          </wp:inline>
+        </w:drawing>
+      </w:r>
+    </w:p>
+    <w:p>
+      <w:pPr>
+        <w:widowControl/>
+        <w:spacing w:line="240" w:lineRule="auto"/>
+        <w:rPr>
+          <w:szCs w:val="24"/>
+          <w:lang w:val="en-US"/>
+        </w:rPr>
+      </w:pPr>
+    </w:p>
+    <w:p>
+      <w:pPr>
+        <w:widowControl/>
+        <w:spacing w:line="240" w:lineRule="auto"/>
+        <w:rPr>
+          <w:szCs w:val="24"/>
+          <w:lang w:val="en-US"/>
+        </w:rPr>
+      </w:pPr>
+    </w:p>
+    <w:p>
+      <w:pPr>
+        <w:widowControl/>
+        <w:spacing w:line="240" w:lineRule="auto"/>
+        <w:rPr>
+          <w:szCs w:val="24"/>
+          <w:lang w:val="en-US"/>
+        </w:rPr>
+      </w:pPr>
+    </w:p>
+    <w:p>
+      <w:pPr>
+        <w:widowControl/>
+        <w:spacing w:line="240" w:lineRule="auto"/>
+        <w:rPr>
+          <w:szCs w:val="24"/>
+          <w:lang w:val="en-US"/>
+        </w:rPr>
+      </w:pPr>
+    </w:p>
+    <w:p>
+      <w:pPr>
+        <w:widowControl/>
+        <w:spacing w:line="240" w:lineRule="auto"/>
+        <w:rPr>
+          <w:szCs w:val="24"/>
+          <w:lang w:val="en-US"/>
+        </w:rPr>
+      </w:pPr>
+    </w:p>
+    <w:p>
+      <w:pPr>
+        <w:widowControl/>
+        <w:spacing w:line="240" w:lineRule="auto"/>
+        <w:rPr>
+          <w:szCs w:val="24"/>
+          <w:lang w:val="en-US"/>
+        </w:rPr>
+      </w:pPr>
+    </w:p>
+    <w:p>
+      <w:pPr>
+        <w:widowControl/>
+        <w:spacing w:line="240" w:lineRule="auto"/>
+        <w:rPr>
+          <w:szCs w:val="24"/>
+          <w:lang w:val="en-US"/>
+        </w:rPr>
+      </w:pPr>
+    </w:p>
+    <w:p>
+      <w:pPr>
+        <w:widowControl/>
+        <w:spacing w:line="240" w:lineRule="auto"/>
+        <w:rPr>
+          <w:szCs w:val="24"/>
+          <w:lang w:val="en-US"/>
+        </w:rPr>
+      </w:pPr>
+    </w:p>
+    <w:p>
+      <w:pPr>
+        <w:widowControl/>
+        <w:spacing w:line="240" w:lineRule="auto"/>
+        <w:rPr>
+          <w:szCs w:val="24"/>
+          <w:lang w:val="en-US"/>
+        </w:rPr>
+      </w:pPr>
+    </w:p>
+    <w:p>
+      <w:pPr>
+        <w:pStyle w:val="Heading2"/>
+        <w:numPr>
+          <w:ilvl w:val="1"/>
+          <w:numId w:val="38"/>
+        </w:numPr>
+        <w:rPr>
+          <w:rFonts w:ascii="Times New Roman" w:hAnsi="Times New Roman"/>
+          <w:sz w:val="24"/>
+          <w:szCs w:val="24"/>
+          <w:lang w:val="en-US"/>
+        </w:rPr>
+      </w:pPr>
+      <w:bookmarkStart w:id="4" w:name="_Toc134957156"/>
+      <w:proofErr w:type="gramStart"/>
+      <w:r>
+        <w:rPr>
+          <w:rFonts w:ascii="Times New Roman" w:hAnsi="Times New Roman"/>
+          <w:sz w:val="24"/>
+          <w:szCs w:val="24"/>
+          <w:lang w:val="en-US"/>
+        </w:rPr>
+        <w:t>Màn  hình</w:t>
+      </w:r>
+      <w:proofErr w:type="gramEnd"/>
+      <w:r>
+        <w:rPr>
+          <w:rFonts w:ascii="Times New Roman" w:hAnsi="Times New Roman"/>
+          <w:sz w:val="24"/>
+          <w:szCs w:val="24"/>
+          <w:lang w:val="en-US"/>
+        </w:rPr>
+        <w:t xml:space="preserve"> </w:t>
+      </w:r>
+      <w:r>
+        <w:rPr>
+          <w:rFonts w:ascii="Times New Roman" w:hAnsi="Times New Roman"/>
+          <w:sz w:val="24"/>
+          <w:szCs w:val="24"/>
+          <w:lang w:val="en-US"/>
+        </w:rPr>
+        <w:t>Shared</w:t>
+      </w:r>
+      <w:r>
+        <w:rPr>
+          <w:rFonts w:ascii="Times New Roman" w:hAnsi="Times New Roman"/>
+          <w:sz w:val="24"/>
+          <w:szCs w:val="24"/>
+          <w:lang w:val="en-US"/>
+        </w:rPr>
+        <w:t xml:space="preserve"> Recipe:</w:t>
+      </w:r>
+      <w:bookmarkEnd w:id="4"/>
+    </w:p>
+    <w:p>
+      <w:pPr>
+        <w:rPr>
+          <w:lang w:val="en-US"/>
+        </w:rPr>
+      </w:pPr>
+    </w:p>
+    <w:p>
+      <w:pPr>
+        <w:widowControl/>
+        <w:spacing w:line="240" w:lineRule="auto"/>
+        <w:rPr>
+          <w:szCs w:val="24"/>
+          <w:lang w:val="en-US"/>
+        </w:rPr>
+      </w:pPr>
+      <w:r>
+        <w:rPr>
+          <w:lang w:val="en-US"/>
+        </w:rPr>
+        <w:drawing>
+          <wp:inline distT="0" distB="0" distL="0" distR="0" wp14:anchorId="5C9AFB66" wp14:editId="344D5CB9">
+            <wp:extent cx="5732145" cy="2381885"/>
+            <wp:effectExtent l="0" t="0" r="1905" b="0"/>
+            <wp:docPr id="1915014814" name="Picture 1"/>
+            <wp:cNvGraphicFramePr>
+              <a:graphicFrameLocks xmlns:a="http://schemas.openxmlformats.org/drawingml/2006/main" noChangeAspect="1"/>
+            </wp:cNvGraphicFramePr>
+            <a:graphic xmlns:a="http://schemas.openxmlformats.org/drawingml/2006/main">
+              <a:graphicData uri="http://schemas.openxmlformats.org/drawingml/2006/picture">
+                <pic:pic xmlns:pic="http://schemas.openxmlformats.org/drawingml/2006/picture">
+                  <pic:nvPicPr>
+                    <pic:cNvPr id="1915014814" name=""/>
+                    <pic:cNvPicPr/>
+                  </pic:nvPicPr>
+                  <pic:blipFill>
+                    <a:blip r:embed="rId12">
+                      <a:extLst>
+                        <a:ext uri="{28A0092B-C50C-407E-A947-70E740481C1C}">
+                          <a14:useLocalDpi xmlns:a14="http://schemas.microsoft.com/office/drawing/2010/main" val="0"/>
+                        </a:ext>
+                      </a:extLst>
+                    </a:blip>
+                    <a:stretch>
+                      <a:fillRect/>
+                    </a:stretch>
+                  </pic:blipFill>
+                  <pic:spPr>
+                    <a:xfrm>
+                      <a:off x="0" y="0"/>
+                      <a:ext cx="5732145" cy="2381885"/>
+                    </a:xfrm>
+                    <a:prstGeom prst="rect">
+                      <a:avLst/>
+                    </a:prstGeom>
+                  </pic:spPr>
+                </pic:pic>
+              </a:graphicData>
+            </a:graphic>
+          </wp:inline>
+        </w:drawing>
+      </w:r>
+    </w:p>
+    <w:p>
+      <w:pPr>
+        <w:widowControl/>
+        <w:spacing w:line="240" w:lineRule="auto"/>
+        <w:rPr>
+          <w:szCs w:val="24"/>
+          <w:lang w:val="en-US"/>
+        </w:rPr>
+      </w:pPr>
+    </w:p>
+    <w:p>
+      <w:pPr>
+        <w:pStyle w:val="Heading2"/>
+        <w:numPr>
+          <w:ilvl w:val="1"/>
+          <w:numId w:val="38"/>
+        </w:numPr>
+        <w:rPr>
+          <w:rFonts w:ascii="Times New Roman" w:hAnsi="Times New Roman"/>
+          <w:sz w:val="24"/>
+          <w:szCs w:val="24"/>
+          <w:lang w:val="en-US"/>
+        </w:rPr>
+      </w:pPr>
+      <w:bookmarkStart w:id="5" w:name="_Toc134957157"/>
+      <w:r>
+        <w:rPr>
+          <w:rFonts w:ascii="Times New Roman" w:hAnsi="Times New Roman"/>
+          <w:sz w:val="24"/>
+          <w:szCs w:val="24"/>
+          <w:lang w:val="en-US"/>
+        </w:rPr>
+        <w:t xml:space="preserve">Màn hình </w:t>
+      </w:r>
+      <w:r>
+        <w:rPr>
+          <w:rFonts w:ascii="Times New Roman" w:hAnsi="Times New Roman"/>
+          <w:sz w:val="24"/>
+          <w:szCs w:val="24"/>
+          <w:lang w:val="en-US"/>
+        </w:rPr>
+        <w:t>F</w:t>
+      </w:r>
+      <w:r>
+        <w:rPr>
+          <w:rFonts w:ascii="Times New Roman" w:hAnsi="Times New Roman"/>
+          <w:sz w:val="24"/>
+          <w:szCs w:val="24"/>
+          <w:lang w:val="en-US"/>
+        </w:rPr>
+        <w:t>avorite Recipe:</w:t>
+      </w:r>
+      <w:bookmarkEnd w:id="5"/>
+    </w:p>
+    <w:p>
+      <w:pPr>
+        <w:rPr>
+          <w:lang w:val="en-US"/>
+        </w:rPr>
+      </w:pPr>
+      <w:r>
+        <w:rPr>
+          <w:lang w:val="en-US"/>
+        </w:rPr>
+        <w:drawing>
+          <wp:inline distT="0" distB="0" distL="0" distR="0" wp14:anchorId="77FFA70D" wp14:editId="2D5C710C">
+            <wp:extent cx="5577840" cy="2936875"/>
+            <wp:effectExtent l="0" t="0" r="3810" b="0"/>
+            <wp:docPr id="638226826" name="Picture 1"/>
+            <wp:cNvGraphicFramePr>
+              <a:graphicFrameLocks xmlns:a="http://schemas.openxmlformats.org/drawingml/2006/main" noChangeAspect="1"/>
+            </wp:cNvGraphicFramePr>
+            <a:graphic xmlns:a="http://schemas.openxmlformats.org/drawingml/2006/main">
+              <a:graphicData uri="http://schemas.openxmlformats.org/drawingml/2006/picture">
+                <pic:pic xmlns:pic="http://schemas.openxmlformats.org/drawingml/2006/picture">
+                  <pic:nvPicPr>
+                    <pic:cNvPr id="638226826" name=""/>
+                    <pic:cNvPicPr/>
+                  </pic:nvPicPr>
+                  <pic:blipFill>
+                    <a:blip r:embed="rId13">
+                      <a:extLst>
+                        <a:ext uri="{28A0092B-C50C-407E-A947-70E740481C1C}">
+                          <a14:useLocalDpi xmlns:a14="http://schemas.microsoft.com/office/drawing/2010/main" val="0"/>
+                        </a:ext>
+                      </a:extLst>
+                    </a:blip>
+                    <a:stretch>
+                      <a:fillRect/>
+                    </a:stretch>
+                  </pic:blipFill>
+                  <pic:spPr>
+                    <a:xfrm>
+                      <a:off x="0" y="0"/>
+                      <a:ext cx="5577840" cy="2936875"/>
+                    </a:xfrm>
+                    <a:prstGeom prst="rect">
+                      <a:avLst/>
+                    </a:prstGeom>
+                  </pic:spPr>
+                </pic:pic>
+              </a:graphicData>
+            </a:graphic>
+          </wp:inline>
+        </w:drawing>
+      </w:r>
+    </w:p>
+    <w:p>
+      <w:pPr>
+        <w:widowControl/>
+        <w:spacing w:line="240" w:lineRule="auto"/>
+        <w:rPr>
+          <w:szCs w:val="24"/>
+          <w:lang w:val="en-US"/>
+        </w:rPr>
+      </w:pPr>
+    </w:p>
+    <w:p>
+      <w:pPr>
+        <w:pStyle w:val="Heading2"/>
+        <w:numPr>
+          <w:ilvl w:val="1"/>
+          <w:numId w:val="38"/>
+        </w:numPr>
+        <w:rPr>
+          <w:rFonts w:ascii="Times New Roman" w:hAnsi="Times New Roman"/>
+          <w:sz w:val="24"/>
+          <w:szCs w:val="24"/>
+          <w:lang w:val="en-US"/>
+        </w:rPr>
+      </w:pPr>
+      <w:bookmarkStart w:id="6" w:name="_Toc134957158"/>
+      <w:r>
+        <w:rPr>
+          <w:rFonts w:ascii="Times New Roman" w:hAnsi="Times New Roman"/>
+          <w:sz w:val="24"/>
+          <w:szCs w:val="24"/>
+          <w:lang w:val="en-US"/>
+        </w:rPr>
+        <w:t>Màn hình Follows:</w:t>
+      </w:r>
+      <w:bookmarkEnd w:id="6"/>
+    </w:p>
+    <w:p>
+      <w:pPr>
+        <w:rPr>
+          <w:lang w:val="en-US"/>
+        </w:rPr>
+      </w:pPr>
+    </w:p>
+    <w:p>
+      <w:pPr>
+        <w:widowControl/>
+        <w:spacing w:line="240" w:lineRule="auto"/>
+        <w:rPr>
+          <w:szCs w:val="24"/>
+          <w:lang w:val="en-US"/>
+        </w:rPr>
+      </w:pPr>
+      <w:r>
+        <w:rPr>
+          <w:szCs w:val="24"/>
+          <w:lang w:val="en-US"/>
+        </w:rPr>
+        <w:drawing>
+          <wp:inline distT="0" distB="0" distL="0" distR="0" wp14:anchorId="2C7A6DB1" wp14:editId="4960B5B3">
+            <wp:extent cx="5438471" cy="1973580"/>
+            <wp:effectExtent l="0" t="0" r="0" b="7620"/>
+            <wp:docPr id="2074405034" name="Picture 1"/>
+            <wp:cNvGraphicFramePr>
+              <a:graphicFrameLocks xmlns:a="http://schemas.openxmlformats.org/drawingml/2006/main" noChangeAspect="1"/>
+            </wp:cNvGraphicFramePr>
+            <a:graphic xmlns:a="http://schemas.openxmlformats.org/drawingml/2006/main">
+              <a:graphicData uri="http://schemas.openxmlformats.org/drawingml/2006/picture">
+                <pic:pic xmlns:pic="http://schemas.openxmlformats.org/drawingml/2006/picture">
+                  <pic:nvPicPr>
+                    <pic:cNvPr id="2074405034" name=""/>
+                    <pic:cNvPicPr/>
+                  </pic:nvPicPr>
+                  <pic:blipFill>
+                    <a:blip r:embed="rId14"/>
+                    <a:stretch>
+                      <a:fillRect/>
+                    </a:stretch>
+                  </pic:blipFill>
+                  <pic:spPr>
+                    <a:xfrm>
+                      <a:off x="0" y="0"/>
+                      <a:ext cx="5451751" cy="1978399"/>
+                    </a:xfrm>
+                    <a:prstGeom prst="rect">
+                      <a:avLst/>
+                    </a:prstGeom>
+                  </pic:spPr>
+                </pic:pic>
+              </a:graphicData>
+            </a:graphic>
+          </wp:inline>
+        </w:drawing>
+      </w:r>
+    </w:p>
     <w:sectPr>
-      <w:headerReference w:type="default" r:id="rId9"/>
-      <w:footerReference w:type="default" r:id="rId10"/>
+      <w:headerReference w:type="default" r:id="rId15"/>
+      <w:footerReference w:type="default" r:id="rId16"/>
       <w:pgSz w:w="11907" w:h="16839" w:code="9"/>
       <w:pgMar w:top="1440" w:right="1440" w:bottom="1440" w:left="1440" w:header="720" w:footer="720" w:gutter="0"/>
       <w:pgNumType w:start="1"/>
@@ -1542,7 +2646,7 @@
 </file>
 
 <file path=word/endnotes.xml><?xml version="1.0" encoding="utf-8"?>
-<w:endnotes xmlns:wpc="http://schemas.microsoft.com/office/word/2010/wordprocessingCanvas" xmlns:cx="http://schemas.microsoft.com/office/drawing/2014/chartex" xmlns:cx1="http://schemas.microsoft.com/office/drawing/2015/9/8/chartex" xmlns:cx2="http://schemas.microsoft.com/office/drawing/2015/10/21/chartex" xmlns:cx3="http://schemas.microsoft.com/office/drawing/2016/5/9/chartex" xmlns:cx4="http://schemas.microsoft.com/office/drawing/2016/5/10/chartex" xmlns:cx5="http://schemas.microsoft.com/office/drawing/2016/5/11/chartex" xmlns:mc="http://schemas.openxmlformats.org/markup-compatibility/2006" xmlns:o="urn:schemas-microsoft-com:office:office" xmlns:r="http://schemas.openxmlformats.org/officeDocument/2006/relationships" xmlns:m="http://schemas.openxmlformats.org/officeDocument/2006/math" xmlns:v="urn:schemas-microsoft-com:vml" xmlns:wp14="http://schemas.microsoft.com/office/word/2010/wordprocessingDrawing" xmlns:wp="http://schemas.openxmlformats.org/drawingml/2006/wordprocessingDrawing" xmlns:w10="urn:schemas-microsoft-com:office:word" xmlns:w="http://schemas.openxmlformats.org/wordprocessingml/2006/main" xmlns:w14="http://schemas.microsoft.com/office/word/2010/wordml" xmlns:w15="http://schemas.microsoft.com/office/word/2012/wordml" xmlns:w16se="http://schemas.microsoft.com/office/word/2015/wordml/symex" xmlns:wpg="http://schemas.microsoft.com/office/word/2010/wordprocessingGroup" xmlns:wpi="http://schemas.microsoft.com/office/word/2010/wordprocessingInk" xmlns:wne="http://schemas.microsoft.com/office/word/2006/wordml" xmlns:wps="http://schemas.microsoft.com/office/word/2010/wordprocessingShape" mc:Ignorable="w14 w15 w16se wp14">
+<w:endnotes xmlns:wpc="http://schemas.microsoft.com/office/word/2010/wordprocessingCanvas" xmlns:cx="http://schemas.microsoft.com/office/drawing/2014/chartex" xmlns:cx1="http://schemas.microsoft.com/office/drawing/2015/9/8/chartex" xmlns:cx2="http://schemas.microsoft.com/office/drawing/2015/10/21/chartex" xmlns:cx3="http://schemas.microsoft.com/office/drawing/2016/5/9/chartex" xmlns:cx4="http://schemas.microsoft.com/office/drawing/2016/5/10/chartex" xmlns:cx5="http://schemas.microsoft.com/office/drawing/2016/5/11/chartex" xmlns:cx6="http://schemas.microsoft.com/office/drawing/2016/5/12/chartex" xmlns:cx7="http://schemas.microsoft.com/office/drawing/2016/5/13/chartex" xmlns:cx8="http://schemas.microsoft.com/office/drawing/2016/5/14/chartex" xmlns:mc="http://schemas.openxmlformats.org/markup-compatibility/2006" xmlns:aink="http://schemas.microsoft.com/office/drawing/2016/ink" xmlns:am3d="http://schemas.microsoft.com/office/drawing/2017/model3d" xmlns:o="urn:schemas-microsoft-com:office:office" xmlns:oel="http://schemas.microsoft.com/office/2019/extlst" xmlns:r="http://schemas.openxmlformats.org/officeDocument/2006/relationships" xmlns:m="http://schemas.openxmlformats.org/officeDocument/2006/math" xmlns:v="urn:schemas-microsoft-com:vml" xmlns:wp14="http://schemas.microsoft.com/office/word/2010/wordprocessingDrawing" xmlns:wp="http://schemas.openxmlformats.org/drawingml/2006/wordprocessingDrawing" xmlns:w10="urn:schemas-microsoft-com:office:word" xmlns:w="http://schemas.openxmlformats.org/wordprocessingml/2006/main" xmlns:w14="http://schemas.microsoft.com/office/word/2010/wordml" xmlns:w15="http://schemas.microsoft.com/office/word/2012/wordml" xmlns:w16cex="http://schemas.microsoft.com/office/word/2018/wordml/cex" xmlns:w16cid="http://schemas.microsoft.com/office/word/2016/wordml/cid" xmlns:w16="http://schemas.microsoft.com/office/word/2018/wordml" xmlns:w16du="http://schemas.microsoft.com/office/word/2023/wordml/word16du" xmlns:w16sdtdh="http://schemas.microsoft.com/office/word/2020/wordml/sdtdatahash" xmlns:w16se="http://schemas.microsoft.com/office/word/2015/wordml/symex" xmlns:wpg="http://schemas.microsoft.com/office/word/2010/wordprocessingGroup" xmlns:wpi="http://schemas.microsoft.com/office/word/2010/wordprocessingInk" xmlns:wne="http://schemas.microsoft.com/office/word/2006/wordml" xmlns:wps="http://schemas.microsoft.com/office/word/2010/wordprocessingShape" mc:Ignorable="w14 w15 w16se w16cid w16 w16cex w16sdtdh wp14">
   <w:endnote w:type="separator" w:id="-1">
     <w:p>
       <w:r>
@@ -1561,96 +2665,7 @@
 </file>
 
 <file path=word/footer1.xml><?xml version="1.0" encoding="utf-8"?>
-<w:ftr xmlns:wpc="http://schemas.microsoft.com/office/word/2010/wordprocessingCanvas" xmlns:cx="http://schemas.microsoft.com/office/drawing/2014/chartex" xmlns:cx1="http://schemas.microsoft.com/office/drawing/2015/9/8/chartex" xmlns:cx2="http://schemas.microsoft.com/office/drawing/2015/10/21/chartex" xmlns:cx3="http://schemas.microsoft.com/office/drawing/2016/5/9/chartex" xmlns:cx4="http://schemas.microsoft.com/office/drawing/2016/5/10/chartex" xmlns:cx5="http://schemas.microsoft.com/office/drawing/2016/5/11/chartex" xmlns:mc="http://schemas.openxmlformats.org/markup-compatibility/2006" xmlns:o="urn:schemas-microsoft-com:office:office" xmlns:r="http://schemas.openxmlformats.org/officeDocument/2006/relationships" xmlns:m="http://schemas.openxmlformats.org/officeDocument/2006/math" xmlns:v="urn:schemas-microsoft-com:vml" xmlns:wp14="http://schemas.microsoft.com/office/word/2010/wordprocessingDrawing" xmlns:wp="http://schemas.openxmlformats.org/drawingml/2006/wordprocessingDrawing" xmlns:w10="urn:schemas-microsoft-com:office:word" xmlns:w="http://schemas.openxmlformats.org/wordprocessingml/2006/main" xmlns:w14="http://schemas.microsoft.com/office/word/2010/wordml" xmlns:w15="http://schemas.microsoft.com/office/word/2012/wordml" xmlns:w16se="http://schemas.microsoft.com/office/word/2015/wordml/symex" xmlns:wpg="http://schemas.microsoft.com/office/word/2010/wordprocessingGroup" xmlns:wpi="http://schemas.microsoft.com/office/word/2010/wordprocessingInk" xmlns:wne="http://schemas.microsoft.com/office/word/2006/wordml" xmlns:wps="http://schemas.microsoft.com/office/word/2010/wordprocessingShape" mc:Ignorable="w14 w15 w16se wp14">
-  <w:p>
-    <w:pPr>
-      <w:pStyle w:val="Footer"/>
-    </w:pPr>
-    <w:r>
-      <w:rPr>
-        <w:noProof/>
-        <w:lang w:val="en-US"/>
-      </w:rPr>
-      <w:drawing>
-        <wp:anchor distT="0" distB="0" distL="114300" distR="114300" simplePos="0" relativeHeight="251671552" behindDoc="0" locked="0" layoutInCell="1" allowOverlap="1" wp14:anchorId="6E77CCDC" wp14:editId="04FAFBB4">
-          <wp:simplePos x="0" y="0"/>
-          <wp:positionH relativeFrom="column">
-            <wp:posOffset>-916250</wp:posOffset>
-          </wp:positionH>
-          <wp:positionV relativeFrom="paragraph">
-            <wp:posOffset>-371143</wp:posOffset>
-          </wp:positionV>
-          <wp:extent cx="8323307" cy="992937"/>
-          <wp:effectExtent l="0" t="0" r="0" b="0"/>
-          <wp:wrapNone/>
-          <wp:docPr id="2" name="Picture 8"/>
-          <wp:cNvGraphicFramePr>
-            <a:graphicFrameLocks xmlns:a="http://schemas.openxmlformats.org/drawingml/2006/main"/>
-          </wp:cNvGraphicFramePr>
-          <a:graphic xmlns:a="http://schemas.openxmlformats.org/drawingml/2006/main">
-            <a:graphicData uri="http://schemas.openxmlformats.org/drawingml/2006/picture">
-              <pic:pic xmlns:pic="http://schemas.openxmlformats.org/drawingml/2006/picture">
-                <pic:nvPicPr>
-                  <pic:cNvPr id="0" name="footer.jpg"/>
-                  <pic:cNvPicPr/>
-                </pic:nvPicPr>
-                <pic:blipFill rotWithShape="1">
-                  <a:blip r:embed="rId1">
-                    <a:clrChange>
-                      <a:clrFrom>
-                        <a:srgbClr val="FFFFFF"/>
-                      </a:clrFrom>
-                      <a:clrTo>
-                        <a:srgbClr val="FFFFFF">
-                          <a:alpha val="0"/>
-                        </a:srgbClr>
-                      </a:clrTo>
-                    </a:clrChange>
-                    <a:lum/>
-                    <a:extLst>
-                      <a:ext uri="{28A0092B-C50C-407E-A947-70E740481C1C}">
-                        <a14:useLocalDpi xmlns:a14="http://schemas.microsoft.com/office/drawing/2010/main" val="0"/>
-                      </a:ext>
-                    </a:extLst>
-                  </a:blip>
-                  <a:srcRect t="14656"/>
-                  <a:stretch/>
-                </pic:blipFill>
-                <pic:spPr bwMode="auto">
-                  <a:xfrm>
-                    <a:off x="0" y="0"/>
-                    <a:ext cx="8323307" cy="992937"/>
-                  </a:xfrm>
-                  <a:prstGeom prst="rect">
-                    <a:avLst/>
-                  </a:prstGeom>
-                  <a:ln>
-                    <a:noFill/>
-                  </a:ln>
-                  <a:extLst>
-                    <a:ext uri="{53640926-AAD7-44D8-BBD7-CCE9431645EC}">
-                      <a14:shadowObscured xmlns:a14="http://schemas.microsoft.com/office/drawing/2010/main"/>
-                    </a:ext>
-                  </a:extLst>
-                </pic:spPr>
-              </pic:pic>
-            </a:graphicData>
-          </a:graphic>
-          <wp14:sizeRelH relativeFrom="margin">
-            <wp14:pctWidth>0</wp14:pctWidth>
-          </wp14:sizeRelH>
-          <wp14:sizeRelV relativeFrom="margin">
-            <wp14:pctHeight>0</wp14:pctHeight>
-          </wp14:sizeRelV>
-        </wp:anchor>
-      </w:drawing>
-    </w:r>
-  </w:p>
-</w:ftr>
-</file>
-
-<file path=word/footer2.xml><?xml version="1.0" encoding="utf-8"?>
-<w:ftr xmlns:wpc="http://schemas.microsoft.com/office/word/2010/wordprocessingCanvas" xmlns:cx="http://schemas.microsoft.com/office/drawing/2014/chartex" xmlns:cx1="http://schemas.microsoft.com/office/drawing/2015/9/8/chartex" xmlns:cx2="http://schemas.microsoft.com/office/drawing/2015/10/21/chartex" xmlns:cx3="http://schemas.microsoft.com/office/drawing/2016/5/9/chartex" xmlns:cx4="http://schemas.microsoft.com/office/drawing/2016/5/10/chartex" xmlns:cx5="http://schemas.microsoft.com/office/drawing/2016/5/11/chartex" xmlns:mc="http://schemas.openxmlformats.org/markup-compatibility/2006" xmlns:o="urn:schemas-microsoft-com:office:office" xmlns:r="http://schemas.openxmlformats.org/officeDocument/2006/relationships" xmlns:m="http://schemas.openxmlformats.org/officeDocument/2006/math" xmlns:v="urn:schemas-microsoft-com:vml" xmlns:wp14="http://schemas.microsoft.com/office/word/2010/wordprocessingDrawing" xmlns:wp="http://schemas.openxmlformats.org/drawingml/2006/wordprocessingDrawing" xmlns:w10="urn:schemas-microsoft-com:office:word" xmlns:w="http://schemas.openxmlformats.org/wordprocessingml/2006/main" xmlns:w14="http://schemas.microsoft.com/office/word/2010/wordml" xmlns:w15="http://schemas.microsoft.com/office/word/2012/wordml" xmlns:w16se="http://schemas.microsoft.com/office/word/2015/wordml/symex" xmlns:wpg="http://schemas.microsoft.com/office/word/2010/wordprocessingGroup" xmlns:wpi="http://schemas.microsoft.com/office/word/2010/wordprocessingInk" xmlns:wne="http://schemas.microsoft.com/office/word/2006/wordml" xmlns:wps="http://schemas.microsoft.com/office/word/2010/wordprocessingShape" mc:Ignorable="w14 w15 w16se wp14">
+<w:ftr xmlns:wpc="http://schemas.microsoft.com/office/word/2010/wordprocessingCanvas" xmlns:cx="http://schemas.microsoft.com/office/drawing/2014/chartex" xmlns:cx1="http://schemas.microsoft.com/office/drawing/2015/9/8/chartex" xmlns:cx2="http://schemas.microsoft.com/office/drawing/2015/10/21/chartex" xmlns:cx3="http://schemas.microsoft.com/office/drawing/2016/5/9/chartex" xmlns:cx4="http://schemas.microsoft.com/office/drawing/2016/5/10/chartex" xmlns:cx5="http://schemas.microsoft.com/office/drawing/2016/5/11/chartex" xmlns:cx6="http://schemas.microsoft.com/office/drawing/2016/5/12/chartex" xmlns:cx7="http://schemas.microsoft.com/office/drawing/2016/5/13/chartex" xmlns:cx8="http://schemas.microsoft.com/office/drawing/2016/5/14/chartex" xmlns:mc="http://schemas.openxmlformats.org/markup-compatibility/2006" xmlns:aink="http://schemas.microsoft.com/office/drawing/2016/ink" xmlns:am3d="http://schemas.microsoft.com/office/drawing/2017/model3d" xmlns:o="urn:schemas-microsoft-com:office:office" xmlns:oel="http://schemas.microsoft.com/office/2019/extlst" xmlns:r="http://schemas.openxmlformats.org/officeDocument/2006/relationships" xmlns:m="http://schemas.openxmlformats.org/officeDocument/2006/math" xmlns:v="urn:schemas-microsoft-com:vml" xmlns:wp14="http://schemas.microsoft.com/office/word/2010/wordprocessingDrawing" xmlns:wp="http://schemas.openxmlformats.org/drawingml/2006/wordprocessingDrawing" xmlns:w10="urn:schemas-microsoft-com:office:word" xmlns:w="http://schemas.openxmlformats.org/wordprocessingml/2006/main" xmlns:w14="http://schemas.microsoft.com/office/word/2010/wordml" xmlns:w15="http://schemas.microsoft.com/office/word/2012/wordml" xmlns:w16cex="http://schemas.microsoft.com/office/word/2018/wordml/cex" xmlns:w16cid="http://schemas.microsoft.com/office/word/2016/wordml/cid" xmlns:w16="http://schemas.microsoft.com/office/word/2018/wordml" xmlns:w16du="http://schemas.microsoft.com/office/word/2023/wordml/word16du" xmlns:w16sdtdh="http://schemas.microsoft.com/office/word/2020/wordml/sdtdatahash" xmlns:w16se="http://schemas.microsoft.com/office/word/2015/wordml/symex" xmlns:wpg="http://schemas.microsoft.com/office/word/2010/wordprocessingGroup" xmlns:wpi="http://schemas.microsoft.com/office/word/2010/wordprocessingInk" xmlns:wne="http://schemas.microsoft.com/office/word/2006/wordml" xmlns:wps="http://schemas.microsoft.com/office/word/2010/wordprocessingShape" mc:Ignorable="w14 w15 w16se w16cid w16 w16cex w16sdtdh wp14">
   <w:tbl>
     <w:tblPr>
       <w:tblW w:w="0" w:type="auto"/>
@@ -1692,7 +2707,7 @@
               <w:lang w:val="en-US"/>
             </w:rPr>
             <w:drawing>
-              <wp:anchor distT="0" distB="0" distL="114300" distR="114300" simplePos="0" relativeHeight="251669504" behindDoc="1" locked="0" layoutInCell="1" allowOverlap="1" wp14:anchorId="7BFC3009" wp14:editId="14CBC26E">
+              <wp:anchor distT="0" distB="0" distL="114300" distR="114300" simplePos="0" relativeHeight="251669504" behindDoc="1" locked="0" layoutInCell="1" allowOverlap="1" wp14:anchorId="45FCA0CE" wp14:editId="07B1E62A">
                 <wp:simplePos x="0" y="0"/>
                 <wp:positionH relativeFrom="column">
                   <wp:posOffset>-912495</wp:posOffset>
@@ -1822,7 +2837,7 @@
 </file>
 
 <file path=word/footnotes.xml><?xml version="1.0" encoding="utf-8"?>
-<w:footnotes xmlns:wpc="http://schemas.microsoft.com/office/word/2010/wordprocessingCanvas" xmlns:cx="http://schemas.microsoft.com/office/drawing/2014/chartex" xmlns:cx1="http://schemas.microsoft.com/office/drawing/2015/9/8/chartex" xmlns:cx2="http://schemas.microsoft.com/office/drawing/2015/10/21/chartex" xmlns:cx3="http://schemas.microsoft.com/office/drawing/2016/5/9/chartex" xmlns:cx4="http://schemas.microsoft.com/office/drawing/2016/5/10/chartex" xmlns:cx5="http://schemas.microsoft.com/office/drawing/2016/5/11/chartex" xmlns:mc="http://schemas.openxmlformats.org/markup-compatibility/2006" xmlns:o="urn:schemas-microsoft-com:office:office" xmlns:r="http://schemas.openxmlformats.org/officeDocument/2006/relationships" xmlns:m="http://schemas.openxmlformats.org/officeDocument/2006/math" xmlns:v="urn:schemas-microsoft-com:vml" xmlns:wp14="http://schemas.microsoft.com/office/word/2010/wordprocessingDrawing" xmlns:wp="http://schemas.openxmlformats.org/drawingml/2006/wordprocessingDrawing" xmlns:w10="urn:schemas-microsoft-com:office:word" xmlns:w="http://schemas.openxmlformats.org/wordprocessingml/2006/main" xmlns:w14="http://schemas.microsoft.com/office/word/2010/wordml" xmlns:w15="http://schemas.microsoft.com/office/word/2012/wordml" xmlns:w16se="http://schemas.microsoft.com/office/word/2015/wordml/symex" xmlns:wpg="http://schemas.microsoft.com/office/word/2010/wordprocessingGroup" xmlns:wpi="http://schemas.microsoft.com/office/word/2010/wordprocessingInk" xmlns:wne="http://schemas.microsoft.com/office/word/2006/wordml" xmlns:wps="http://schemas.microsoft.com/office/word/2010/wordprocessingShape" mc:Ignorable="w14 w15 w16se wp14">
+<w:footnotes xmlns:wpc="http://schemas.microsoft.com/office/word/2010/wordprocessingCanvas" xmlns:cx="http://schemas.microsoft.com/office/drawing/2014/chartex" xmlns:cx1="http://schemas.microsoft.com/office/drawing/2015/9/8/chartex" xmlns:cx2="http://schemas.microsoft.com/office/drawing/2015/10/21/chartex" xmlns:cx3="http://schemas.microsoft.com/office/drawing/2016/5/9/chartex" xmlns:cx4="http://schemas.microsoft.com/office/drawing/2016/5/10/chartex" xmlns:cx5="http://schemas.microsoft.com/office/drawing/2016/5/11/chartex" xmlns:cx6="http://schemas.microsoft.com/office/drawing/2016/5/12/chartex" xmlns:cx7="http://schemas.microsoft.com/office/drawing/2016/5/13/chartex" xmlns:cx8="http://schemas.microsoft.com/office/drawing/2016/5/14/chartex" xmlns:mc="http://schemas.openxmlformats.org/markup-compatibility/2006" xmlns:aink="http://schemas.microsoft.com/office/drawing/2016/ink" xmlns:am3d="http://schemas.microsoft.com/office/drawing/2017/model3d" xmlns:o="urn:schemas-microsoft-com:office:office" xmlns:oel="http://schemas.microsoft.com/office/2019/extlst" xmlns:r="http://schemas.openxmlformats.org/officeDocument/2006/relationships" xmlns:m="http://schemas.openxmlformats.org/officeDocument/2006/math" xmlns:v="urn:schemas-microsoft-com:vml" xmlns:wp14="http://schemas.microsoft.com/office/word/2010/wordprocessingDrawing" xmlns:wp="http://schemas.openxmlformats.org/drawingml/2006/wordprocessingDrawing" xmlns:w10="urn:schemas-microsoft-com:office:word" xmlns:w="http://schemas.openxmlformats.org/wordprocessingml/2006/main" xmlns:w14="http://schemas.microsoft.com/office/word/2010/wordml" xmlns:w15="http://schemas.microsoft.com/office/word/2012/wordml" xmlns:w16cex="http://schemas.microsoft.com/office/word/2018/wordml/cex" xmlns:w16cid="http://schemas.microsoft.com/office/word/2016/wordml/cid" xmlns:w16="http://schemas.microsoft.com/office/word/2018/wordml" xmlns:w16du="http://schemas.microsoft.com/office/word/2023/wordml/word16du" xmlns:w16sdtdh="http://schemas.microsoft.com/office/word/2020/wordml/sdtdatahash" xmlns:w16se="http://schemas.microsoft.com/office/word/2015/wordml/symex" xmlns:wpg="http://schemas.microsoft.com/office/word/2010/wordprocessingGroup" xmlns:wpi="http://schemas.microsoft.com/office/word/2010/wordprocessingInk" xmlns:wne="http://schemas.microsoft.com/office/word/2006/wordml" xmlns:wps="http://schemas.microsoft.com/office/word/2010/wordprocessingShape" mc:Ignorable="w14 w15 w16se w16cid w16 w16cex w16sdtdh wp14">
   <w:footnote w:type="separator" w:id="-1">
     <w:p>
       <w:r>
@@ -1841,326 +2856,7 @@
 </file>
 
 <file path=word/header1.xml><?xml version="1.0" encoding="utf-8"?>
-<w:hdr xmlns:wpc="http://schemas.microsoft.com/office/word/2010/wordprocessingCanvas" xmlns:cx="http://schemas.microsoft.com/office/drawing/2014/chartex" xmlns:cx1="http://schemas.microsoft.com/office/drawing/2015/9/8/chartex" xmlns:cx2="http://schemas.microsoft.com/office/drawing/2015/10/21/chartex" xmlns:cx3="http://schemas.microsoft.com/office/drawing/2016/5/9/chartex" xmlns:cx4="http://schemas.microsoft.com/office/drawing/2016/5/10/chartex" xmlns:cx5="http://schemas.microsoft.com/office/drawing/2016/5/11/chartex" xmlns:mc="http://schemas.openxmlformats.org/markup-compatibility/2006" xmlns:o="urn:schemas-microsoft-com:office:office" xmlns:r="http://schemas.openxmlformats.org/officeDocument/2006/relationships" xmlns:m="http://schemas.openxmlformats.org/officeDocument/2006/math" xmlns:v="urn:schemas-microsoft-com:vml" xmlns:wp14="http://schemas.microsoft.com/office/word/2010/wordprocessingDrawing" xmlns:wp="http://schemas.openxmlformats.org/drawingml/2006/wordprocessingDrawing" xmlns:w10="urn:schemas-microsoft-com:office:word" xmlns:w="http://schemas.openxmlformats.org/wordprocessingml/2006/main" xmlns:w14="http://schemas.microsoft.com/office/word/2010/wordml" xmlns:w15="http://schemas.microsoft.com/office/word/2012/wordml" xmlns:w16se="http://schemas.microsoft.com/office/word/2015/wordml/symex" xmlns:wpg="http://schemas.microsoft.com/office/word/2010/wordprocessingGroup" xmlns:wpi="http://schemas.microsoft.com/office/word/2010/wordprocessingInk" xmlns:wne="http://schemas.microsoft.com/office/word/2006/wordml" xmlns:wps="http://schemas.microsoft.com/office/word/2010/wordprocessingShape" mc:Ignorable="w14 w15 w16se wp14">
-  <w:p>
-    <w:pPr>
-      <w:pStyle w:val="Header"/>
-    </w:pPr>
-    <w:r>
-      <w:rPr>
-        <w:noProof/>
-        <w:lang w:val="en-US"/>
-      </w:rPr>
-      <mc:AlternateContent>
-        <mc:Choice Requires="wps">
-          <w:drawing>
-            <wp:anchor distT="0" distB="0" distL="114300" distR="114300" simplePos="0" relativeHeight="251663360" behindDoc="0" locked="0" layoutInCell="1" allowOverlap="1" wp14:anchorId="15B92380" wp14:editId="7A93A2A3">
-              <wp:simplePos x="0" y="0"/>
-              <wp:positionH relativeFrom="page">
-                <wp:posOffset>-1</wp:posOffset>
-              </wp:positionH>
-              <wp:positionV relativeFrom="page">
-                <wp:posOffset>1</wp:posOffset>
-              </wp:positionV>
-              <wp:extent cx="1183005" cy="10336696"/>
-              <wp:effectExtent l="0" t="0" r="0" b="7620"/>
-              <wp:wrapNone/>
-              <wp:docPr id="3" name="Freeform 1"/>
-              <wp:cNvGraphicFramePr>
-                <a:graphicFrameLocks xmlns:a="http://schemas.openxmlformats.org/drawingml/2006/main"/>
-              </wp:cNvGraphicFramePr>
-              <a:graphic xmlns:a="http://schemas.openxmlformats.org/drawingml/2006/main">
-                <a:graphicData uri="http://schemas.microsoft.com/office/word/2010/wordprocessingShape">
-                  <wps:wsp>
-                    <wps:cNvSpPr>
-                      <a:spLocks/>
-                    </wps:cNvSpPr>
-                    <wps:spPr bwMode="auto">
-                      <a:xfrm flipH="1">
-                        <a:off x="0" y="0"/>
-                        <a:ext cx="1183005" cy="10336696"/>
-                      </a:xfrm>
-                      <a:custGeom>
-                        <a:avLst/>
-                        <a:gdLst>
-                          <a:gd name="T0" fmla="*/ 502 w 502"/>
-                          <a:gd name="T1" fmla="*/ 0 h 3168"/>
-                          <a:gd name="T2" fmla="*/ 93 w 502"/>
-                          <a:gd name="T3" fmla="*/ 0 h 3168"/>
-                          <a:gd name="T4" fmla="*/ 0 w 502"/>
-                          <a:gd name="T5" fmla="*/ 3168 h 3168"/>
-                          <a:gd name="T6" fmla="*/ 502 w 502"/>
-                          <a:gd name="T7" fmla="*/ 3168 h 3168"/>
-                          <a:gd name="T8" fmla="*/ 502 w 502"/>
-                          <a:gd name="T9" fmla="*/ 0 h 3168"/>
-                        </a:gdLst>
-                        <a:ahLst/>
-                        <a:cxnLst>
-                          <a:cxn ang="0">
-                            <a:pos x="T0" y="T1"/>
-                          </a:cxn>
-                          <a:cxn ang="0">
-                            <a:pos x="T2" y="T3"/>
-                          </a:cxn>
-                          <a:cxn ang="0">
-                            <a:pos x="T4" y="T5"/>
-                          </a:cxn>
-                          <a:cxn ang="0">
-                            <a:pos x="T6" y="T7"/>
-                          </a:cxn>
-                          <a:cxn ang="0">
-                            <a:pos x="T8" y="T9"/>
-                          </a:cxn>
-                        </a:cxnLst>
-                        <a:rect l="0" t="0" r="r" b="b"/>
-                        <a:pathLst>
-                          <a:path w="502" h="3168">
-                            <a:moveTo>
-                              <a:pt x="502" y="0"/>
-                            </a:moveTo>
-                            <a:cubicBezTo>
-                              <a:pt x="93" y="0"/>
-                              <a:pt x="93" y="0"/>
-                              <a:pt x="93" y="0"/>
-                            </a:cubicBezTo>
-                            <a:cubicBezTo>
-                              <a:pt x="146" y="383"/>
-                              <a:pt x="323" y="1900"/>
-                              <a:pt x="0" y="3168"/>
-                            </a:cubicBezTo>
-                            <a:cubicBezTo>
-                              <a:pt x="502" y="3168"/>
-                              <a:pt x="502" y="3168"/>
-                              <a:pt x="502" y="3168"/>
-                            </a:cubicBezTo>
-                            <a:lnTo>
-                              <a:pt x="502" y="0"/>
-                            </a:lnTo>
-                            <a:close/>
-                          </a:path>
-                        </a:pathLst>
-                      </a:custGeom>
-                      <a:gradFill rotWithShape="1">
-                        <a:gsLst>
-                          <a:gs pos="0">
-                            <a:srgbClr val="8DB3E2"/>
-                          </a:gs>
-                          <a:gs pos="100000">
-                            <a:srgbClr val="1F497D"/>
-                          </a:gs>
-                        </a:gsLst>
-                        <a:lin ang="5400000" scaled="1"/>
-                      </a:gradFill>
-                      <a:ln>
-                        <a:noFill/>
-                      </a:ln>
-                      <a:effectLst/>
-                      <a:extLst>
-                        <a:ext uri="{91240B29-F687-4F45-9708-019B960494DF}">
-                          <a14:hiddenLine xmlns:a14="http://schemas.microsoft.com/office/drawing/2010/main" w="9525">
-                            <a:solidFill>
-                              <a:srgbClr val="212120"/>
-                            </a:solidFill>
-                            <a:round/>
-                            <a:headEnd/>
-                            <a:tailEnd/>
-                          </a14:hiddenLine>
-                        </a:ext>
-                        <a:ext uri="{AF507438-7753-43E0-B8FC-AC1667EBCBE1}">
-                          <a14:hiddenEffects xmlns:a14="http://schemas.microsoft.com/office/drawing/2010/main">
-                            <a:effectLst>
-                              <a:outerShdw dist="35921" dir="2700000" algn="ctr" rotWithShape="0">
-                                <a:srgbClr val="8C8682"/>
-                              </a:outerShdw>
-                            </a:effectLst>
-                          </a14:hiddenEffects>
-                        </a:ext>
-                      </a:extLst>
-                    </wps:spPr>
-                    <wps:bodyPr rot="0" vert="horz" wrap="square" lIns="91440" tIns="45720" rIns="91440" bIns="45720" anchor="t" anchorCtr="0" upright="1">
-                      <a:noAutofit/>
-                    </wps:bodyPr>
-                  </wps:wsp>
-                </a:graphicData>
-              </a:graphic>
-              <wp14:sizeRelH relativeFrom="page">
-                <wp14:pctWidth>0</wp14:pctWidth>
-              </wp14:sizeRelH>
-              <wp14:sizeRelV relativeFrom="page">
-                <wp14:pctHeight>0</wp14:pctHeight>
-              </wp14:sizeRelV>
-            </wp:anchor>
-          </w:drawing>
-        </mc:Choice>
-        <mc:Fallback>
-          <w:pict>
-            <v:shape w14:anchorId="461C6EF8" id="Freeform 1" o:spid="_x0000_s1026" style="position:absolute;margin-left:0;margin-top:0;width:93.15pt;height:813.9pt;flip:x;z-index:251663360;visibility:visible;mso-wrap-style:square;mso-width-percent:0;mso-height-percent:0;mso-wrap-distance-left:9pt;mso-wrap-distance-top:0;mso-wrap-distance-right:9pt;mso-wrap-distance-bottom:0;mso-position-horizontal:absolute;mso-position-horizontal-relative:page;mso-position-vertical:absolute;mso-position-vertical-relative:page;mso-width-percent:0;mso-height-percent:0;mso-width-relative:page;mso-height-relative:page;v-text-anchor:top" coordsize="502,3168" o:gfxdata="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" path="m502,c93,,93,,93,,146,383,323,1900,,3168v502,,502,,502,l502,xe" fillcolor="#8db3e2" stroked="f" strokecolor="#212120">
-              <v:fill color2="#1f497d" rotate="t" focus="100%" type="gradient"/>
-              <v:shadow color="#8c8682"/>
-              <v:path arrowok="t" o:connecttype="custom" o:connectlocs="1183005,0;219162,0;0,10336696;1183005,10336696;1183005,0" o:connectangles="0,0,0,0,0"/>
-              <w10:wrap anchorx="page" anchory="page"/>
-            </v:shape>
-          </w:pict>
-        </mc:Fallback>
-      </mc:AlternateContent>
-    </w:r>
-    <w:r>
-      <w:rPr>
-        <w:noProof/>
-        <w:lang w:val="en-US"/>
-      </w:rPr>
-      <w:drawing>
-        <wp:anchor distT="0" distB="0" distL="114300" distR="114300" simplePos="0" relativeHeight="251664384" behindDoc="0" locked="0" layoutInCell="1" allowOverlap="1" wp14:anchorId="0CD34FD0" wp14:editId="21A99723">
-          <wp:simplePos x="0" y="0"/>
-          <wp:positionH relativeFrom="column">
-            <wp:posOffset>-538642</wp:posOffset>
-          </wp:positionH>
-          <wp:positionV relativeFrom="paragraph">
-            <wp:posOffset>-447040</wp:posOffset>
-          </wp:positionV>
-          <wp:extent cx="7188200" cy="967105"/>
-          <wp:effectExtent l="0" t="0" r="0" b="0"/>
-          <wp:wrapNone/>
-          <wp:docPr id="1" name="Picture 7"/>
-          <wp:cNvGraphicFramePr>
-            <a:graphicFrameLocks xmlns:a="http://schemas.openxmlformats.org/drawingml/2006/main" noChangeAspect="1"/>
-          </wp:cNvGraphicFramePr>
-          <a:graphic xmlns:a="http://schemas.openxmlformats.org/drawingml/2006/main">
-            <a:graphicData uri="http://schemas.openxmlformats.org/drawingml/2006/picture">
-              <pic:pic xmlns:pic="http://schemas.openxmlformats.org/drawingml/2006/picture">
-                <pic:nvPicPr>
-                  <pic:cNvPr id="0" name="header.jpg"/>
-                  <pic:cNvPicPr/>
-                </pic:nvPicPr>
-                <pic:blipFill>
-                  <a:blip r:embed="rId1">
-                    <a:clrChange>
-                      <a:clrFrom>
-                        <a:srgbClr val="FFFFFF"/>
-                      </a:clrFrom>
-                      <a:clrTo>
-                        <a:srgbClr val="FFFFFF">
-                          <a:alpha val="0"/>
-                        </a:srgbClr>
-                      </a:clrTo>
-                    </a:clrChange>
-                    <a:extLst>
-                      <a:ext uri="{28A0092B-C50C-407E-A947-70E740481C1C}">
-                        <a14:useLocalDpi xmlns:a14="http://schemas.microsoft.com/office/drawing/2010/main" val="0"/>
-                      </a:ext>
-                    </a:extLst>
-                  </a:blip>
-                  <a:stretch>
-                    <a:fillRect/>
-                  </a:stretch>
-                </pic:blipFill>
-                <pic:spPr>
-                  <a:xfrm>
-                    <a:off x="0" y="0"/>
-                    <a:ext cx="7188200" cy="967105"/>
-                  </a:xfrm>
-                  <a:prstGeom prst="rect">
-                    <a:avLst/>
-                  </a:prstGeom>
-                </pic:spPr>
-              </pic:pic>
-            </a:graphicData>
-          </a:graphic>
-        </wp:anchor>
-      </w:drawing>
-    </w:r>
-  </w:p>
-  <w:p>
-    <w:pPr>
-      <w:pStyle w:val="Title"/>
-      <w:rPr>
-        <w:lang w:val="en-US"/>
-      </w:rPr>
-    </w:pPr>
-  </w:p>
-  <w:p>
-    <w:pPr>
-      <w:rPr>
-        <w:lang w:val="en-US"/>
-      </w:rPr>
-    </w:pPr>
-  </w:p>
-  <w:p>
-    <w:pPr>
-      <w:pStyle w:val="NormalWeb"/>
-      <w:spacing w:before="0" w:beforeAutospacing="0" w:after="0" w:afterAutospacing="0"/>
-      <w:jc w:val="center"/>
-      <w:rPr>
-        <w:rFonts w:ascii="Tahoma" w:eastAsia="Tahoma" w:hAnsi="Tahoma" w:cs="Tahoma"/>
-        <w:b/>
-        <w:bCs/>
-        <w:color w:val="FF9900"/>
-        <w:spacing w:val="10"/>
-        <w:kern w:val="24"/>
-        <w:sz w:val="34"/>
-        <w:szCs w:val="72"/>
-        <w14:shadow w14:blurRad="50800" w14:dist="38989" w14:dir="5460000" w14:sx="100000" w14:sy="100000" w14:kx="0" w14:ky="0" w14:algn="tl">
-          <w14:srgbClr w14:val="000000">
-            <w14:alpha w14:val="62000"/>
-          </w14:srgbClr>
-        </w14:shadow>
-        <w14:reflection w14:blurRad="6350" w14:stA="55000" w14:stPos="0" w14:endA="300" w14:endPos="45500" w14:dist="0" w14:dir="5400000" w14:fadeDir="5400000" w14:sx="100000" w14:sy="-100000" w14:kx="0" w14:ky="0" w14:algn="bl"/>
-        <w14:props3d w14:extrusionH="25400" w14:contourW="8890" w14:prstMaterial="warmMatte">
-          <w14:bevelT w14:w="38100" w14:h="31750" w14:prst="circle"/>
-          <w14:contourClr>
-            <w14:schemeClr w14:val="accent2">
-              <w14:shade w14:val="75000"/>
-            </w14:schemeClr>
-          </w14:contourClr>
-        </w14:props3d>
-      </w:rPr>
-    </w:pPr>
-    <w:r>
-      <w:rPr>
-        <w:rFonts w:ascii="Tahoma" w:eastAsia="Tahoma" w:hAnsi="Tahoma" w:cs="Tahoma"/>
-        <w:b/>
-        <w:bCs/>
-        <w:color w:val="FF9900"/>
-        <w:spacing w:val="10"/>
-        <w:kern w:val="24"/>
-        <w:sz w:val="34"/>
-        <w:szCs w:val="72"/>
-        <w14:shadow w14:blurRad="50800" w14:dist="38989" w14:dir="5460000" w14:sx="100000" w14:sy="100000" w14:kx="0" w14:ky="0" w14:algn="tl">
-          <w14:srgbClr w14:val="000000">
-            <w14:alpha w14:val="62000"/>
-          </w14:srgbClr>
-        </w14:shadow>
-        <w14:reflection w14:blurRad="6350" w14:stA="55000" w14:stPos="0" w14:endA="300" w14:endPos="45500" w14:dist="0" w14:dir="5400000" w14:fadeDir="5400000" w14:sx="100000" w14:sy="-100000" w14:kx="0" w14:ky="0" w14:algn="bl"/>
-        <w14:props3d w14:extrusionH="25400" w14:contourW="8890" w14:prstMaterial="warmMatte">
-          <w14:bevelT w14:w="38100" w14:h="31750" w14:prst="circle"/>
-          <w14:contourClr>
-            <w14:schemeClr w14:val="accent2">
-              <w14:shade w14:val="75000"/>
-            </w14:schemeClr>
-          </w14:contourClr>
-        </w14:props3d>
-      </w:rPr>
-      <w:t>Đồ án môn Phân tích và thiết kế phần mềm</w:t>
-    </w:r>
-  </w:p>
-  <w:p>
-    <w:pPr>
-      <w:pStyle w:val="Header"/>
-      <w:rPr>
-        <w:rFonts w:eastAsia="Tahoma"/>
-      </w:rPr>
-    </w:pPr>
-  </w:p>
-  <w:p>
-    <w:pPr>
-      <w:pStyle w:val="Header"/>
-    </w:pPr>
-  </w:p>
-</w:hdr>
-</file>
-
-<file path=word/header2.xml><?xml version="1.0" encoding="utf-8"?>
-<w:hdr xmlns:wpc="http://schemas.microsoft.com/office/word/2010/wordprocessingCanvas" xmlns:cx="http://schemas.microsoft.com/office/drawing/2014/chartex" xmlns:cx1="http://schemas.microsoft.com/office/drawing/2015/9/8/chartex" xmlns:cx2="http://schemas.microsoft.com/office/drawing/2015/10/21/chartex" xmlns:cx3="http://schemas.microsoft.com/office/drawing/2016/5/9/chartex" xmlns:cx4="http://schemas.microsoft.com/office/drawing/2016/5/10/chartex" xmlns:cx5="http://schemas.microsoft.com/office/drawing/2016/5/11/chartex" xmlns:mc="http://schemas.openxmlformats.org/markup-compatibility/2006" xmlns:o="urn:schemas-microsoft-com:office:office" xmlns:r="http://schemas.openxmlformats.org/officeDocument/2006/relationships" xmlns:m="http://schemas.openxmlformats.org/officeDocument/2006/math" xmlns:v="urn:schemas-microsoft-com:vml" xmlns:wp14="http://schemas.microsoft.com/office/word/2010/wordprocessingDrawing" xmlns:wp="http://schemas.openxmlformats.org/drawingml/2006/wordprocessingDrawing" xmlns:w10="urn:schemas-microsoft-com:office:word" xmlns:w="http://schemas.openxmlformats.org/wordprocessingml/2006/main" xmlns:w14="http://schemas.microsoft.com/office/word/2010/wordml" xmlns:w15="http://schemas.microsoft.com/office/word/2012/wordml" xmlns:w16se="http://schemas.microsoft.com/office/word/2015/wordml/symex" xmlns:wpg="http://schemas.microsoft.com/office/word/2010/wordprocessingGroup" xmlns:wpi="http://schemas.microsoft.com/office/word/2010/wordprocessingInk" xmlns:wne="http://schemas.microsoft.com/office/word/2006/wordml" xmlns:wps="http://schemas.microsoft.com/office/word/2010/wordprocessingShape" mc:Ignorable="w14 w15 w16se wp14">
+<w:hdr xmlns:wpc="http://schemas.microsoft.com/office/word/2010/wordprocessingCanvas" xmlns:cx="http://schemas.microsoft.com/office/drawing/2014/chartex" xmlns:cx1="http://schemas.microsoft.com/office/drawing/2015/9/8/chartex" xmlns:cx2="http://schemas.microsoft.com/office/drawing/2015/10/21/chartex" xmlns:cx3="http://schemas.microsoft.com/office/drawing/2016/5/9/chartex" xmlns:cx4="http://schemas.microsoft.com/office/drawing/2016/5/10/chartex" xmlns:cx5="http://schemas.microsoft.com/office/drawing/2016/5/11/chartex" xmlns:cx6="http://schemas.microsoft.com/office/drawing/2016/5/12/chartex" xmlns:cx7="http://schemas.microsoft.com/office/drawing/2016/5/13/chartex" xmlns:cx8="http://schemas.microsoft.com/office/drawing/2016/5/14/chartex" xmlns:mc="http://schemas.openxmlformats.org/markup-compatibility/2006" xmlns:aink="http://schemas.microsoft.com/office/drawing/2016/ink" xmlns:am3d="http://schemas.microsoft.com/office/drawing/2017/model3d" xmlns:o="urn:schemas-microsoft-com:office:office" xmlns:oel="http://schemas.microsoft.com/office/2019/extlst" xmlns:r="http://schemas.openxmlformats.org/officeDocument/2006/relationships" xmlns:m="http://schemas.openxmlformats.org/officeDocument/2006/math" xmlns:v="urn:schemas-microsoft-com:vml" xmlns:wp14="http://schemas.microsoft.com/office/word/2010/wordprocessingDrawing" xmlns:wp="http://schemas.openxmlformats.org/drawingml/2006/wordprocessingDrawing" xmlns:w10="urn:schemas-microsoft-com:office:word" xmlns:w="http://schemas.openxmlformats.org/wordprocessingml/2006/main" xmlns:w14="http://schemas.microsoft.com/office/word/2010/wordml" xmlns:w15="http://schemas.microsoft.com/office/word/2012/wordml" xmlns:w16cex="http://schemas.microsoft.com/office/word/2018/wordml/cex" xmlns:w16cid="http://schemas.microsoft.com/office/word/2016/wordml/cid" xmlns:w16="http://schemas.microsoft.com/office/word/2018/wordml" xmlns:w16du="http://schemas.microsoft.com/office/word/2023/wordml/word16du" xmlns:w16sdtdh="http://schemas.microsoft.com/office/word/2020/wordml/sdtdatahash" xmlns:w16se="http://schemas.microsoft.com/office/word/2015/wordml/symex" xmlns:wpg="http://schemas.microsoft.com/office/word/2010/wordprocessingGroup" xmlns:wpi="http://schemas.microsoft.com/office/word/2010/wordprocessingInk" xmlns:wne="http://schemas.microsoft.com/office/word/2006/wordml" xmlns:wps="http://schemas.microsoft.com/office/word/2010/wordprocessingShape" mc:Ignorable="w14 w15 w16se w16cid w16 w16cex w16sdtdh wp14">
   <w:p>
     <w:r>
       <w:rPr>
@@ -2168,7 +2864,7 @@
         <w:lang w:val="en-US"/>
       </w:rPr>
       <w:drawing>
-        <wp:anchor distT="0" distB="0" distL="114300" distR="114300" simplePos="0" relativeHeight="251667456" behindDoc="1" locked="0" layoutInCell="1" allowOverlap="1" wp14:anchorId="03BB1AF2" wp14:editId="3C056C16">
+        <wp:anchor distT="0" distB="0" distL="114300" distR="114300" simplePos="0" relativeHeight="251696640" behindDoc="1" locked="0" layoutInCell="1" allowOverlap="1" wp14:anchorId="67C2F136" wp14:editId="3CACA32C">
           <wp:simplePos x="0" y="0"/>
           <wp:positionH relativeFrom="column">
             <wp:posOffset>-537155</wp:posOffset>
@@ -2264,21 +2960,7 @@
               <w:color w:val="0000FF"/>
               <w:lang w:val="en-US"/>
             </w:rPr>
-            <w:t>&lt;</w:t>
-          </w:r>
-          <w:r>
-            <w:rPr>
-              <w:color w:val="0000FF"/>
-              <w:lang w:val="en-US"/>
-            </w:rPr>
-            <w:t>Tên đề tài</w:t>
-          </w:r>
-          <w:r>
-            <w:rPr>
-              <w:color w:val="0000FF"/>
-              <w:lang w:val="en-US"/>
-            </w:rPr>
-            <w:t>&gt;</w:t>
+            <w:t>Cookery</w:t>
           </w:r>
         </w:p>
       </w:tc>
@@ -2305,21 +2987,7 @@
               <w:color w:val="0000FF"/>
               <w:lang w:val="en-US"/>
             </w:rPr>
-            <w:t>&lt;</w:t>
-          </w:r>
-          <w:r>
-            <w:rPr>
-              <w:color w:val="0000FF"/>
-              <w:lang w:val="en-US"/>
-            </w:rPr>
-            <w:t>x.y</w:t>
-          </w:r>
-          <w:r>
-            <w:rPr>
-              <w:color w:val="0000FF"/>
-              <w:lang w:val="en-US"/>
-            </w:rPr>
-            <w:t>&gt;</w:t>
+            <w:t>1.0</w:t>
           </w:r>
         </w:p>
       </w:tc>
@@ -2374,21 +3042,7 @@
               <w:color w:val="0000FF"/>
               <w:lang w:val="en-US"/>
             </w:rPr>
-            <w:t>&lt;</w:t>
-          </w:r>
-          <w:r>
-            <w:rPr>
-              <w:color w:val="0000FF"/>
-              <w:lang w:val="en-US"/>
-            </w:rPr>
-            <w:t>dd/mm/yyyy</w:t>
-          </w:r>
-          <w:r>
-            <w:rPr>
-              <w:color w:val="0000FF"/>
-              <w:lang w:val="en-US"/>
-            </w:rPr>
-            <w:t>&gt;</w:t>
+            <w:t>14/05/2023</w:t>
           </w:r>
         </w:p>
       </w:tc>
@@ -2406,7 +3060,7 @@
 </file>
 
 <file path=word/numbering.xml><?xml version="1.0" encoding="utf-8"?>
-<w:numbering xmlns:wpc="http://schemas.microsoft.com/office/word/2010/wordprocessingCanvas" xmlns:cx="http://schemas.microsoft.com/office/drawing/2014/chartex" xmlns:cx1="http://schemas.microsoft.com/office/drawing/2015/9/8/chartex" xmlns:cx2="http://schemas.microsoft.com/office/drawing/2015/10/21/chartex" xmlns:cx3="http://schemas.microsoft.com/office/drawing/2016/5/9/chartex" xmlns:cx4="http://schemas.microsoft.com/office/drawing/2016/5/10/chartex" xmlns:cx5="http://schemas.microsoft.com/office/drawing/2016/5/11/chartex" xmlns:mc="http://schemas.openxmlformats.org/markup-compatibility/2006" xmlns:o="urn:schemas-microsoft-com:office:office" xmlns:r="http://schemas.openxmlformats.org/officeDocument/2006/relationships" xmlns:m="http://schemas.openxmlformats.org/officeDocument/2006/math" xmlns:v="urn:schemas-microsoft-com:vml" xmlns:wp14="http://schemas.microsoft.com/office/word/2010/wordprocessingDrawing" xmlns:wp="http://schemas.openxmlformats.org/drawingml/2006/wordprocessingDrawing" xmlns:w10="urn:schemas-microsoft-com:office:word" xmlns:w="http://schemas.openxmlformats.org/wordprocessingml/2006/main" xmlns:w14="http://schemas.microsoft.com/office/word/2010/wordml" xmlns:w15="http://schemas.microsoft.com/office/word/2012/wordml" xmlns:w16se="http://schemas.microsoft.com/office/word/2015/wordml/symex" xmlns:wpg="http://schemas.microsoft.com/office/word/2010/wordprocessingGroup" xmlns:wpi="http://schemas.microsoft.com/office/word/2010/wordprocessingInk" xmlns:wne="http://schemas.microsoft.com/office/word/2006/wordml" xmlns:wps="http://schemas.microsoft.com/office/word/2010/wordprocessingShape" mc:Ignorable="w14 w15 w16se wp14">
+<w:numbering xmlns:wpc="http://schemas.microsoft.com/office/word/2010/wordprocessingCanvas" xmlns:cx="http://schemas.microsoft.com/office/drawing/2014/chartex" xmlns:cx1="http://schemas.microsoft.com/office/drawing/2015/9/8/chartex" xmlns:cx2="http://schemas.microsoft.com/office/drawing/2015/10/21/chartex" xmlns:cx3="http://schemas.microsoft.com/office/drawing/2016/5/9/chartex" xmlns:cx4="http://schemas.microsoft.com/office/drawing/2016/5/10/chartex" xmlns:cx5="http://schemas.microsoft.com/office/drawing/2016/5/11/chartex" xmlns:cx6="http://schemas.microsoft.com/office/drawing/2016/5/12/chartex" xmlns:cx7="http://schemas.microsoft.com/office/drawing/2016/5/13/chartex" xmlns:cx8="http://schemas.microsoft.com/office/drawing/2016/5/14/chartex" xmlns:mc="http://schemas.openxmlformats.org/markup-compatibility/2006" xmlns:aink="http://schemas.microsoft.com/office/drawing/2016/ink" xmlns:am3d="http://schemas.microsoft.com/office/drawing/2017/model3d" xmlns:o="urn:schemas-microsoft-com:office:office" xmlns:oel="http://schemas.microsoft.com/office/2019/extlst" xmlns:r="http://schemas.openxmlformats.org/officeDocument/2006/relationships" xmlns:m="http://schemas.openxmlformats.org/officeDocument/2006/math" xmlns:v="urn:schemas-microsoft-com:vml" xmlns:wp14="http://schemas.microsoft.com/office/word/2010/wordprocessingDrawing" xmlns:wp="http://schemas.openxmlformats.org/drawingml/2006/wordprocessingDrawing" xmlns:w10="urn:schemas-microsoft-com:office:word" xmlns:w="http://schemas.openxmlformats.org/wordprocessingml/2006/main" xmlns:w14="http://schemas.microsoft.com/office/word/2010/wordml" xmlns:w15="http://schemas.microsoft.com/office/word/2012/wordml" xmlns:w16cex="http://schemas.microsoft.com/office/word/2018/wordml/cex" xmlns:w16cid="http://schemas.microsoft.com/office/word/2016/wordml/cid" xmlns:w16="http://schemas.microsoft.com/office/word/2018/wordml" xmlns:w16du="http://schemas.microsoft.com/office/word/2023/wordml/word16du" xmlns:w16sdtdh="http://schemas.microsoft.com/office/word/2020/wordml/sdtdatahash" xmlns:w16se="http://schemas.microsoft.com/office/word/2015/wordml/symex" xmlns:wpg="http://schemas.microsoft.com/office/word/2010/wordprocessingGroup" xmlns:wpi="http://schemas.microsoft.com/office/word/2010/wordprocessingInk" xmlns:wne="http://schemas.microsoft.com/office/word/2006/wordml" xmlns:wps="http://schemas.microsoft.com/office/word/2010/wordprocessingShape" mc:Ignorable="w14 w15 w16se w16cid w16 w16cex w16sdtdh wp14">
   <w:abstractNum w:abstractNumId="0" w15:restartNumberingAfterBreak="0">
     <w:nsid w:val="FFFFFFFB"/>
     <w:multiLevelType w:val="multilevel"/>
@@ -2495,6 +3149,127 @@
     </w:lvl>
   </w:abstractNum>
   <w:abstractNum w:abstractNumId="2" w15:restartNumberingAfterBreak="0">
+    <w:nsid w:val="00526AFC"/>
+    <w:multiLevelType w:val="multilevel"/>
+    <w:tmpl w:val="9D880B94"/>
+    <w:lvl w:ilvl="0">
+      <w:start w:val="1"/>
+      <w:numFmt w:val="decimal"/>
+      <w:lvlText w:val="%1."/>
+      <w:lvlJc w:val="left"/>
+      <w:pPr>
+        <w:ind w:left="360" w:hanging="360"/>
+      </w:pPr>
+      <w:rPr>
+        <w:rFonts w:hint="default"/>
+      </w:rPr>
+    </w:lvl>
+    <w:lvl w:ilvl="1">
+      <w:start w:val="3"/>
+      <w:numFmt w:val="decimal"/>
+      <w:isLgl/>
+      <w:lvlText w:val="%1.%2"/>
+      <w:lvlJc w:val="left"/>
+      <w:pPr>
+        <w:ind w:left="720" w:hanging="360"/>
+      </w:pPr>
+      <w:rPr>
+        <w:rFonts w:hint="default"/>
+      </w:rPr>
+    </w:lvl>
+    <w:lvl w:ilvl="2">
+      <w:start w:val="1"/>
+      <w:numFmt w:val="decimal"/>
+      <w:isLgl/>
+      <w:lvlText w:val="%1.%2.%3"/>
+      <w:lvlJc w:val="left"/>
+      <w:pPr>
+        <w:ind w:left="1080" w:hanging="720"/>
+      </w:pPr>
+      <w:rPr>
+        <w:rFonts w:hint="default"/>
+      </w:rPr>
+    </w:lvl>
+    <w:lvl w:ilvl="3">
+      <w:start w:val="1"/>
+      <w:numFmt w:val="decimal"/>
+      <w:isLgl/>
+      <w:lvlText w:val="%1.%2.%3.%4"/>
+      <w:lvlJc w:val="left"/>
+      <w:pPr>
+        <w:ind w:left="1080" w:hanging="720"/>
+      </w:pPr>
+      <w:rPr>
+        <w:rFonts w:hint="default"/>
+      </w:rPr>
+    </w:lvl>
+    <w:lvl w:ilvl="4">
+      <w:start w:val="1"/>
+      <w:numFmt w:val="decimal"/>
+      <w:isLgl/>
+      <w:lvlText w:val="%1.%2.%3.%4.%5"/>
+      <w:lvlJc w:val="left"/>
+      <w:pPr>
+        <w:ind w:left="1440" w:hanging="1080"/>
+      </w:pPr>
+      <w:rPr>
+        <w:rFonts w:hint="default"/>
+      </w:rPr>
+    </w:lvl>
+    <w:lvl w:ilvl="5">
+      <w:start w:val="1"/>
+      <w:numFmt w:val="decimal"/>
+      <w:isLgl/>
+      <w:lvlText w:val="%1.%2.%3.%4.%5.%6"/>
+      <w:lvlJc w:val="left"/>
+      <w:pPr>
+        <w:ind w:left="1440" w:hanging="1080"/>
+      </w:pPr>
+      <w:rPr>
+        <w:rFonts w:hint="default"/>
+      </w:rPr>
+    </w:lvl>
+    <w:lvl w:ilvl="6">
+      <w:start w:val="1"/>
+      <w:numFmt w:val="decimal"/>
+      <w:isLgl/>
+      <w:lvlText w:val="%1.%2.%3.%4.%5.%6.%7"/>
+      <w:lvlJc w:val="left"/>
+      <w:pPr>
+        <w:ind w:left="1800" w:hanging="1440"/>
+      </w:pPr>
+      <w:rPr>
+        <w:rFonts w:hint="default"/>
+      </w:rPr>
+    </w:lvl>
+    <w:lvl w:ilvl="7">
+      <w:start w:val="1"/>
+      <w:numFmt w:val="decimal"/>
+      <w:isLgl/>
+      <w:lvlText w:val="%1.%2.%3.%4.%5.%6.%7.%8"/>
+      <w:lvlJc w:val="left"/>
+      <w:pPr>
+        <w:ind w:left="1800" w:hanging="1440"/>
+      </w:pPr>
+      <w:rPr>
+        <w:rFonts w:hint="default"/>
+      </w:rPr>
+    </w:lvl>
+    <w:lvl w:ilvl="8">
+      <w:start w:val="1"/>
+      <w:numFmt w:val="decimal"/>
+      <w:isLgl/>
+      <w:lvlText w:val="%1.%2.%3.%4.%5.%6.%7.%8.%9"/>
+      <w:lvlJc w:val="left"/>
+      <w:pPr>
+        <w:ind w:left="2160" w:hanging="1800"/>
+      </w:pPr>
+      <w:rPr>
+        <w:rFonts w:hint="default"/>
+      </w:rPr>
+    </w:lvl>
+  </w:abstractNum>
+  <w:abstractNum w:abstractNumId="3" w15:restartNumberingAfterBreak="0">
     <w:nsid w:val="17E609A9"/>
     <w:multiLevelType w:val="singleLevel"/>
     <w:tmpl w:val="0409000F"/>
@@ -2511,7 +3286,7 @@
       </w:pPr>
     </w:lvl>
   </w:abstractNum>
-  <w:abstractNum w:abstractNumId="3" w15:restartNumberingAfterBreak="0">
+  <w:abstractNum w:abstractNumId="4" w15:restartNumberingAfterBreak="0">
     <w:nsid w:val="27B45ACA"/>
     <w:multiLevelType w:val="singleLevel"/>
     <w:tmpl w:val="0409000F"/>
@@ -2528,7 +3303,7 @@
       </w:pPr>
     </w:lvl>
   </w:abstractNum>
-  <w:abstractNum w:abstractNumId="4" w15:restartNumberingAfterBreak="0">
+  <w:abstractNum w:abstractNumId="5" w15:restartNumberingAfterBreak="0">
     <w:nsid w:val="29CB02D6"/>
     <w:multiLevelType w:val="singleLevel"/>
     <w:tmpl w:val="0409000F"/>
@@ -2545,7 +3320,7 @@
       </w:pPr>
     </w:lvl>
   </w:abstractNum>
-  <w:abstractNum w:abstractNumId="5" w15:restartNumberingAfterBreak="0">
+  <w:abstractNum w:abstractNumId="6" w15:restartNumberingAfterBreak="0">
     <w:nsid w:val="2A2F0523"/>
     <w:multiLevelType w:val="singleLevel"/>
     <w:tmpl w:val="0409000F"/>
@@ -2562,7 +3337,7 @@
       </w:pPr>
     </w:lvl>
   </w:abstractNum>
-  <w:abstractNum w:abstractNumId="6" w15:restartNumberingAfterBreak="0">
+  <w:abstractNum w:abstractNumId="7" w15:restartNumberingAfterBreak="0">
     <w:nsid w:val="326876C7"/>
     <w:multiLevelType w:val="hybridMultilevel"/>
     <w:tmpl w:val="9938A7B6"/>
@@ -2702,7 +3477,7 @@
       </w:rPr>
     </w:lvl>
   </w:abstractNum>
-  <w:abstractNum w:abstractNumId="7" w15:restartNumberingAfterBreak="0">
+  <w:abstractNum w:abstractNumId="8" w15:restartNumberingAfterBreak="0">
     <w:nsid w:val="34182DDF"/>
     <w:multiLevelType w:val="singleLevel"/>
     <w:tmpl w:val="0409000F"/>
@@ -2719,7 +3494,7 @@
       </w:pPr>
     </w:lvl>
   </w:abstractNum>
-  <w:abstractNum w:abstractNumId="8" w15:restartNumberingAfterBreak="0">
+  <w:abstractNum w:abstractNumId="9" w15:restartNumberingAfterBreak="0">
     <w:nsid w:val="34A25CA1"/>
     <w:multiLevelType w:val="singleLevel"/>
     <w:tmpl w:val="0409000F"/>
@@ -2736,7 +3511,7 @@
       </w:pPr>
     </w:lvl>
   </w:abstractNum>
-  <w:abstractNum w:abstractNumId="9" w15:restartNumberingAfterBreak="0">
+  <w:abstractNum w:abstractNumId="10" w15:restartNumberingAfterBreak="0">
     <w:nsid w:val="3C1B1972"/>
     <w:multiLevelType w:val="singleLevel"/>
     <w:tmpl w:val="0409000F"/>
@@ -2753,7 +3528,7 @@
       </w:pPr>
     </w:lvl>
   </w:abstractNum>
-  <w:abstractNum w:abstractNumId="10" w15:restartNumberingAfterBreak="0">
+  <w:abstractNum w:abstractNumId="11" w15:restartNumberingAfterBreak="0">
     <w:nsid w:val="3CCA4D89"/>
     <w:multiLevelType w:val="hybridMultilevel"/>
     <w:tmpl w:val="3EB87112"/>
@@ -2893,7 +3668,7 @@
       </w:rPr>
     </w:lvl>
   </w:abstractNum>
-  <w:abstractNum w:abstractNumId="11" w15:restartNumberingAfterBreak="0">
+  <w:abstractNum w:abstractNumId="12" w15:restartNumberingAfterBreak="0">
     <w:nsid w:val="456B6BA5"/>
     <w:multiLevelType w:val="singleLevel"/>
     <w:tmpl w:val="0409000F"/>
@@ -2910,7 +3685,7 @@
       </w:pPr>
     </w:lvl>
   </w:abstractNum>
-  <w:abstractNum w:abstractNumId="12" w15:restartNumberingAfterBreak="0">
+  <w:abstractNum w:abstractNumId="13" w15:restartNumberingAfterBreak="0">
     <w:nsid w:val="467C4A59"/>
     <w:multiLevelType w:val="singleLevel"/>
     <w:tmpl w:val="0409000F"/>
@@ -2927,7 +3702,7 @@
       </w:pPr>
     </w:lvl>
   </w:abstractNum>
-  <w:abstractNum w:abstractNumId="13" w15:restartNumberingAfterBreak="0">
+  <w:abstractNum w:abstractNumId="14" w15:restartNumberingAfterBreak="0">
     <w:nsid w:val="47415235"/>
     <w:multiLevelType w:val="hybridMultilevel"/>
     <w:tmpl w:val="0068EB28"/>
@@ -3067,7 +3842,7 @@
       </w:rPr>
     </w:lvl>
   </w:abstractNum>
-  <w:abstractNum w:abstractNumId="14" w15:restartNumberingAfterBreak="0">
+  <w:abstractNum w:abstractNumId="15" w15:restartNumberingAfterBreak="0">
     <w:nsid w:val="4841308A"/>
     <w:multiLevelType w:val="singleLevel"/>
     <w:tmpl w:val="0409000F"/>
@@ -3084,7 +3859,7 @@
       </w:pPr>
     </w:lvl>
   </w:abstractNum>
-  <w:abstractNum w:abstractNumId="15" w15:restartNumberingAfterBreak="0">
+  <w:abstractNum w:abstractNumId="16" w15:restartNumberingAfterBreak="0">
     <w:nsid w:val="54022156"/>
     <w:multiLevelType w:val="singleLevel"/>
     <w:tmpl w:val="0409000F"/>
@@ -3101,7 +3876,7 @@
       </w:pPr>
     </w:lvl>
   </w:abstractNum>
-  <w:abstractNum w:abstractNumId="16" w15:restartNumberingAfterBreak="0">
+  <w:abstractNum w:abstractNumId="17" w15:restartNumberingAfterBreak="0">
     <w:nsid w:val="55EC7679"/>
     <w:multiLevelType w:val="singleLevel"/>
     <w:tmpl w:val="0409000F"/>
@@ -3118,7 +3893,7 @@
       </w:pPr>
     </w:lvl>
   </w:abstractNum>
-  <w:abstractNum w:abstractNumId="17" w15:restartNumberingAfterBreak="0">
+  <w:abstractNum w:abstractNumId="18" w15:restartNumberingAfterBreak="0">
     <w:nsid w:val="563B69EC"/>
     <w:multiLevelType w:val="hybridMultilevel"/>
     <w:tmpl w:val="AD263F4E"/>
@@ -3258,7 +4033,7 @@
       </w:rPr>
     </w:lvl>
   </w:abstractNum>
-  <w:abstractNum w:abstractNumId="18" w15:restartNumberingAfterBreak="0">
+  <w:abstractNum w:abstractNumId="19" w15:restartNumberingAfterBreak="0">
     <w:nsid w:val="58E34A87"/>
     <w:multiLevelType w:val="singleLevel"/>
     <w:tmpl w:val="0409000F"/>
@@ -3275,7 +4050,7 @@
       </w:pPr>
     </w:lvl>
   </w:abstractNum>
-  <w:abstractNum w:abstractNumId="19" w15:restartNumberingAfterBreak="0">
+  <w:abstractNum w:abstractNumId="20" w15:restartNumberingAfterBreak="0">
     <w:nsid w:val="5A2F0953"/>
     <w:multiLevelType w:val="singleLevel"/>
     <w:tmpl w:val="76681128"/>
@@ -3295,7 +4070,7 @@
       </w:rPr>
     </w:lvl>
   </w:abstractNum>
-  <w:abstractNum w:abstractNumId="20" w15:restartNumberingAfterBreak="0">
+  <w:abstractNum w:abstractNumId="21" w15:restartNumberingAfterBreak="0">
     <w:nsid w:val="616936C1"/>
     <w:multiLevelType w:val="singleLevel"/>
     <w:tmpl w:val="0409000F"/>
@@ -3315,7 +4090,7 @@
       </w:rPr>
     </w:lvl>
   </w:abstractNum>
-  <w:abstractNum w:abstractNumId="21" w15:restartNumberingAfterBreak="0">
+  <w:abstractNum w:abstractNumId="22" w15:restartNumberingAfterBreak="0">
     <w:nsid w:val="623D117C"/>
     <w:multiLevelType w:val="singleLevel"/>
     <w:tmpl w:val="0409000F"/>
@@ -3332,7 +4107,7 @@
       </w:pPr>
     </w:lvl>
   </w:abstractNum>
-  <w:abstractNum w:abstractNumId="22" w15:restartNumberingAfterBreak="0">
+  <w:abstractNum w:abstractNumId="23" w15:restartNumberingAfterBreak="0">
     <w:nsid w:val="62496643"/>
     <w:multiLevelType w:val="singleLevel"/>
     <w:tmpl w:val="0409000F"/>
@@ -3349,7 +4124,7 @@
       </w:pPr>
     </w:lvl>
   </w:abstractNum>
-  <w:abstractNum w:abstractNumId="23" w15:restartNumberingAfterBreak="0">
+  <w:abstractNum w:abstractNumId="24" w15:restartNumberingAfterBreak="0">
     <w:nsid w:val="69E954B9"/>
     <w:multiLevelType w:val="singleLevel"/>
     <w:tmpl w:val="0409000F"/>
@@ -3366,7 +4141,7 @@
       </w:pPr>
     </w:lvl>
   </w:abstractNum>
-  <w:abstractNum w:abstractNumId="24" w15:restartNumberingAfterBreak="0">
+  <w:abstractNum w:abstractNumId="25" w15:restartNumberingAfterBreak="0">
     <w:nsid w:val="6C1A01CB"/>
     <w:multiLevelType w:val="singleLevel"/>
     <w:tmpl w:val="0409000F"/>
@@ -3383,7 +4158,7 @@
       </w:pPr>
     </w:lvl>
   </w:abstractNum>
-  <w:abstractNum w:abstractNumId="25" w15:restartNumberingAfterBreak="0">
+  <w:abstractNum w:abstractNumId="26" w15:restartNumberingAfterBreak="0">
     <w:nsid w:val="6D5943B7"/>
     <w:multiLevelType w:val="singleLevel"/>
     <w:tmpl w:val="0409000F"/>
@@ -3400,7 +4175,7 @@
       </w:pPr>
     </w:lvl>
   </w:abstractNum>
-  <w:abstractNum w:abstractNumId="26" w15:restartNumberingAfterBreak="0">
+  <w:abstractNum w:abstractNumId="27" w15:restartNumberingAfterBreak="0">
     <w:nsid w:val="72F5738E"/>
     <w:multiLevelType w:val="singleLevel"/>
     <w:tmpl w:val="0409000F"/>
@@ -3417,7 +4192,7 @@
       </w:pPr>
     </w:lvl>
   </w:abstractNum>
-  <w:abstractNum w:abstractNumId="27" w15:restartNumberingAfterBreak="0">
+  <w:abstractNum w:abstractNumId="28" w15:restartNumberingAfterBreak="0">
     <w:nsid w:val="73E86986"/>
     <w:multiLevelType w:val="singleLevel"/>
     <w:tmpl w:val="0409000F"/>
@@ -3434,7 +4209,7 @@
       </w:pPr>
     </w:lvl>
   </w:abstractNum>
-  <w:abstractNum w:abstractNumId="28" w15:restartNumberingAfterBreak="0">
+  <w:abstractNum w:abstractNumId="29" w15:restartNumberingAfterBreak="0">
     <w:nsid w:val="74E4221C"/>
     <w:multiLevelType w:val="singleLevel"/>
     <w:tmpl w:val="0409000F"/>
@@ -3451,7 +4226,7 @@
       </w:pPr>
     </w:lvl>
   </w:abstractNum>
-  <w:abstractNum w:abstractNumId="29" w15:restartNumberingAfterBreak="0">
+  <w:abstractNum w:abstractNumId="30" w15:restartNumberingAfterBreak="0">
     <w:nsid w:val="78411D85"/>
     <w:multiLevelType w:val="singleLevel"/>
     <w:tmpl w:val="0409000F"/>
@@ -3468,7 +4243,7 @@
       </w:pPr>
     </w:lvl>
   </w:abstractNum>
-  <w:abstractNum w:abstractNumId="30" w15:restartNumberingAfterBreak="0">
+  <w:abstractNum w:abstractNumId="31" w15:restartNumberingAfterBreak="0">
     <w:nsid w:val="799A49DD"/>
     <w:multiLevelType w:val="singleLevel"/>
     <w:tmpl w:val="0409000F"/>
@@ -3485,10 +4260,10 @@
       </w:pPr>
     </w:lvl>
   </w:abstractNum>
-  <w:num w:numId="1">
+  <w:num w:numId="1" w16cid:durableId="566764731">
     <w:abstractNumId w:val="0"/>
   </w:num>
-  <w:num w:numId="2">
+  <w:num w:numId="2" w16cid:durableId="1983461221">
     <w:abstractNumId w:val="1"/>
     <w:lvlOverride w:ilvl="0">
       <w:lvl w:ilvl="0">
@@ -3506,82 +4281,82 @@
       </w:lvl>
     </w:lvlOverride>
   </w:num>
-  <w:num w:numId="3">
-    <w:abstractNumId w:val="18"/>
+  <w:num w:numId="3" w16cid:durableId="1569926176">
+    <w:abstractNumId w:val="19"/>
   </w:num>
-  <w:num w:numId="4">
+  <w:num w:numId="4" w16cid:durableId="245847899">
+    <w:abstractNumId w:val="17"/>
+  </w:num>
+  <w:num w:numId="5" w16cid:durableId="19673382">
+    <w:abstractNumId w:val="20"/>
+  </w:num>
+  <w:num w:numId="6" w16cid:durableId="1378627609">
+    <w:abstractNumId w:val="10"/>
+  </w:num>
+  <w:num w:numId="7" w16cid:durableId="955218249">
+    <w:abstractNumId w:val="21"/>
+  </w:num>
+  <w:num w:numId="8" w16cid:durableId="1131751607">
+    <w:abstractNumId w:val="26"/>
+  </w:num>
+  <w:num w:numId="9" w16cid:durableId="1004556111">
+    <w:abstractNumId w:val="13"/>
+  </w:num>
+  <w:num w:numId="10" w16cid:durableId="1633906769">
+    <w:abstractNumId w:val="8"/>
+  </w:num>
+  <w:num w:numId="11" w16cid:durableId="1491752737">
+    <w:abstractNumId w:val="31"/>
+  </w:num>
+  <w:num w:numId="12" w16cid:durableId="523635653">
+    <w:abstractNumId w:val="27"/>
+  </w:num>
+  <w:num w:numId="13" w16cid:durableId="1616139001">
+    <w:abstractNumId w:val="25"/>
+  </w:num>
+  <w:num w:numId="14" w16cid:durableId="63183622">
+    <w:abstractNumId w:val="3"/>
+  </w:num>
+  <w:num w:numId="15" w16cid:durableId="1132288576">
+    <w:abstractNumId w:val="5"/>
+  </w:num>
+  <w:num w:numId="16" w16cid:durableId="760181493">
+    <w:abstractNumId w:val="24"/>
+  </w:num>
+  <w:num w:numId="17" w16cid:durableId="845051432">
+    <w:abstractNumId w:val="29"/>
+  </w:num>
+  <w:num w:numId="18" w16cid:durableId="1337223257">
+    <w:abstractNumId w:val="12"/>
+  </w:num>
+  <w:num w:numId="19" w16cid:durableId="1939098274">
+    <w:abstractNumId w:val="23"/>
+  </w:num>
+  <w:num w:numId="20" w16cid:durableId="1964195276">
+    <w:abstractNumId w:val="28"/>
+  </w:num>
+  <w:num w:numId="21" w16cid:durableId="1845246431">
+    <w:abstractNumId w:val="30"/>
+  </w:num>
+  <w:num w:numId="22" w16cid:durableId="1459839993">
+    <w:abstractNumId w:val="9"/>
+  </w:num>
+  <w:num w:numId="23" w16cid:durableId="12000829">
     <w:abstractNumId w:val="16"/>
   </w:num>
-  <w:num w:numId="5">
-    <w:abstractNumId w:val="19"/>
+  <w:num w:numId="24" w16cid:durableId="933249090">
+    <w:abstractNumId w:val="6"/>
   </w:num>
-  <w:num w:numId="6">
-    <w:abstractNumId w:val="9"/>
-  </w:num>
-  <w:num w:numId="7">
-    <w:abstractNumId w:val="20"/>
-  </w:num>
-  <w:num w:numId="8">
-    <w:abstractNumId w:val="25"/>
-  </w:num>
-  <w:num w:numId="9">
-    <w:abstractNumId w:val="12"/>
-  </w:num>
-  <w:num w:numId="10">
-    <w:abstractNumId w:val="7"/>
-  </w:num>
-  <w:num w:numId="11">
-    <w:abstractNumId w:val="30"/>
-  </w:num>
-  <w:num w:numId="12">
-    <w:abstractNumId w:val="26"/>
-  </w:num>
-  <w:num w:numId="13">
-    <w:abstractNumId w:val="24"/>
-  </w:num>
-  <w:num w:numId="14">
-    <w:abstractNumId w:val="2"/>
-  </w:num>
-  <w:num w:numId="15">
+  <w:num w:numId="25" w16cid:durableId="1834371862">
     <w:abstractNumId w:val="4"/>
   </w:num>
-  <w:num w:numId="16">
-    <w:abstractNumId w:val="23"/>
+  <w:num w:numId="26" w16cid:durableId="606502773">
+    <w:abstractNumId w:val="15"/>
   </w:num>
-  <w:num w:numId="17">
-    <w:abstractNumId w:val="28"/>
-  </w:num>
-  <w:num w:numId="18">
-    <w:abstractNumId w:val="11"/>
-  </w:num>
-  <w:num w:numId="19">
+  <w:num w:numId="27" w16cid:durableId="1462533454">
     <w:abstractNumId w:val="22"/>
   </w:num>
-  <w:num w:numId="20">
-    <w:abstractNumId w:val="27"/>
-  </w:num>
-  <w:num w:numId="21">
-    <w:abstractNumId w:val="29"/>
-  </w:num>
-  <w:num w:numId="22">
-    <w:abstractNumId w:val="8"/>
-  </w:num>
-  <w:num w:numId="23">
-    <w:abstractNumId w:val="15"/>
-  </w:num>
-  <w:num w:numId="24">
-    <w:abstractNumId w:val="5"/>
-  </w:num>
-  <w:num w:numId="25">
-    <w:abstractNumId w:val="3"/>
-  </w:num>
-  <w:num w:numId="26">
-    <w:abstractNumId w:val="14"/>
-  </w:num>
-  <w:num w:numId="27">
-    <w:abstractNumId w:val="21"/>
-  </w:num>
-  <w:num w:numId="28">
+  <w:num w:numId="28" w16cid:durableId="596670303">
     <w:abstractNumId w:val="0"/>
     <w:lvlOverride w:ilvl="0">
       <w:startOverride w:val="1"/>
@@ -3611,7 +4386,7 @@
       <w:startOverride w:val="1"/>
     </w:lvlOverride>
   </w:num>
-  <w:num w:numId="29">
+  <w:num w:numId="29" w16cid:durableId="1287081222">
     <w:abstractNumId w:val="0"/>
     <w:lvlOverride w:ilvl="0">
       <w:startOverride w:val="1"/>
@@ -3641,7 +4416,7 @@
       <w:startOverride w:val="1"/>
     </w:lvlOverride>
   </w:num>
-  <w:num w:numId="30">
+  <w:num w:numId="30" w16cid:durableId="1410536735">
     <w:abstractNumId w:val="0"/>
     <w:lvlOverride w:ilvl="0">
       <w:startOverride w:val="1"/>
@@ -3671,29 +4446,41 @@
       <w:startOverride w:val="1"/>
     </w:lvlOverride>
   </w:num>
-  <w:num w:numId="31">
-    <w:abstractNumId w:val="13"/>
+  <w:num w:numId="31" w16cid:durableId="1159734251">
+    <w:abstractNumId w:val="14"/>
   </w:num>
-  <w:num w:numId="32">
+  <w:num w:numId="32" w16cid:durableId="1152872358">
     <w:abstractNumId w:val="0"/>
   </w:num>
-  <w:num w:numId="33">
+  <w:num w:numId="33" w16cid:durableId="1050836467">
     <w:abstractNumId w:val="0"/>
   </w:num>
-  <w:num w:numId="34">
-    <w:abstractNumId w:val="17"/>
+  <w:num w:numId="34" w16cid:durableId="359748061">
+    <w:abstractNumId w:val="18"/>
   </w:num>
-  <w:num w:numId="35">
-    <w:abstractNumId w:val="10"/>
+  <w:num w:numId="35" w16cid:durableId="1171025806">
+    <w:abstractNumId w:val="11"/>
   </w:num>
-  <w:num w:numId="36">
-    <w:abstractNumId w:val="6"/>
+  <w:num w:numId="36" w16cid:durableId="1593322019">
+    <w:abstractNumId w:val="7"/>
+  </w:num>
+  <w:num w:numId="37" w16cid:durableId="1977418040">
+    <w:abstractNumId w:val="2"/>
+  </w:num>
+  <w:num w:numId="38" w16cid:durableId="1951669131">
+    <w:abstractNumId w:val="0"/>
+    <w:lvlOverride w:ilvl="0">
+      <w:startOverride w:val="2"/>
+    </w:lvlOverride>
+    <w:lvlOverride w:ilvl="1">
+      <w:startOverride w:val="3"/>
+    </w:lvlOverride>
   </w:num>
 </w:numbering>
 </file>
 
 <file path=word/styles.xml><?xml version="1.0" encoding="utf-8"?>
-<w:styles xmlns:mc="http://schemas.openxmlformats.org/markup-compatibility/2006" xmlns:r="http://schemas.openxmlformats.org/officeDocument/2006/relationships" xmlns:w="http://schemas.openxmlformats.org/wordprocessingml/2006/main" xmlns:w14="http://schemas.microsoft.com/office/word/2010/wordml" xmlns:w15="http://schemas.microsoft.com/office/word/2012/wordml" xmlns:w16se="http://schemas.microsoft.com/office/word/2015/wordml/symex" mc:Ignorable="w14 w15 w16se">
+<w:styles xmlns:mc="http://schemas.openxmlformats.org/markup-compatibility/2006" xmlns:r="http://schemas.openxmlformats.org/officeDocument/2006/relationships" xmlns:w="http://schemas.openxmlformats.org/wordprocessingml/2006/main" xmlns:w14="http://schemas.microsoft.com/office/word/2010/wordml" xmlns:w15="http://schemas.microsoft.com/office/word/2012/wordml" xmlns:w16cex="http://schemas.microsoft.com/office/word/2018/wordml/cex" xmlns:w16cid="http://schemas.microsoft.com/office/word/2016/wordml/cid" xmlns:w16="http://schemas.microsoft.com/office/word/2018/wordml" xmlns:w16sdtdh="http://schemas.microsoft.com/office/word/2020/wordml/sdtdatahash" xmlns:w16se="http://schemas.microsoft.com/office/word/2015/wordml/symex" mc:Ignorable="w14 w15 w16se w16cid w16 w16cex w16sdtdh">
   <w:docDefaults>
     <w:rPrDefault>
       <w:rPr>
@@ -3703,7 +4490,7 @@
     </w:rPrDefault>
     <w:pPrDefault/>
   </w:docDefaults>
-  <w:latentStyles w:defLockedState="0" w:defUIPriority="0" w:defSemiHidden="0" w:defUnhideWhenUsed="0" w:defQFormat="0" w:count="374">
+  <w:latentStyles w:defLockedState="0" w:defUIPriority="0" w:defSemiHidden="0" w:defUnhideWhenUsed="0" w:defQFormat="0" w:count="376">
     <w:lsdException w:name="Normal" w:qFormat="1"/>
     <w:lsdException w:name="heading 1" w:qFormat="1"/>
     <w:lsdException w:name="heading 2" w:qFormat="1"/>
@@ -3803,7 +4590,6 @@
     <w:lsdException w:name="HTML Sample" w:semiHidden="1" w:unhideWhenUsed="1"/>
     <w:lsdException w:name="HTML Typewriter" w:semiHidden="1" w:unhideWhenUsed="1"/>
     <w:lsdException w:name="HTML Variable" w:semiHidden="1" w:unhideWhenUsed="1"/>
-    <w:lsdException w:name="Normal Table" w:semiHidden="1" w:unhideWhenUsed="1"/>
     <w:lsdException w:name="annotation subject" w:semiHidden="1" w:unhideWhenUsed="1"/>
     <w:lsdException w:name="No List" w:semiHidden="1" w:unhideWhenUsed="1"/>
     <w:lsdException w:name="Outline List 1" w:semiHidden="1" w:unhideWhenUsed="1"/>
@@ -3849,8 +4635,8 @@
     <w:lsdException w:name="Table Subtle 1" w:semiHidden="1" w:unhideWhenUsed="1"/>
     <w:lsdException w:name="Table Subtle 2" w:semiHidden="1" w:unhideWhenUsed="1"/>
     <w:lsdException w:name="Table Web 1" w:semiHidden="1" w:unhideWhenUsed="1"/>
-    <w:lsdException w:name="Table Web 2" w:semiHidden="1" w:unhideWhenUsed="1"/>
     <w:lsdException w:name="Table Web 3" w:semiHidden="1" w:unhideWhenUsed="1"/>
+    <w:lsdException w:name="Balloon Text" w:semiHidden="1" w:unhideWhenUsed="1"/>
     <w:lsdException w:name="Placeholder Text" w:semiHidden="1" w:uiPriority="99"/>
     <w:lsdException w:name="No Spacing" w:uiPriority="1" w:qFormat="1"/>
     <w:lsdException w:name="Light Shading" w:uiPriority="60"/>
@@ -4069,6 +4855,8 @@
     <w:lsdException w:name="Mention" w:semiHidden="1" w:uiPriority="99" w:unhideWhenUsed="1"/>
     <w:lsdException w:name="Smart Hyperlink" w:semiHidden="1" w:uiPriority="99" w:unhideWhenUsed="1"/>
     <w:lsdException w:name="Hashtag" w:semiHidden="1" w:uiPriority="99" w:unhideWhenUsed="1"/>
+    <w:lsdException w:name="Unresolved Mention" w:semiHidden="1" w:uiPriority="99" w:unhideWhenUsed="1"/>
+    <w:lsdException w:name="Smart Link" w:semiHidden="1" w:uiPriority="99" w:unhideWhenUsed="1"/>
   </w:latentStyles>
   <w:style w:type="paragraph" w:default="1" w:styleId="Normal">
     <w:name w:val="Normal"/>
@@ -4651,6 +5439,17 @@
       <w:lang w:val="vi-VN"/>
     </w:rPr>
   </w:style>
+  <w:style w:type="paragraph" w:styleId="ListParagraph">
+    <w:name w:val="List Paragraph"/>
+    <w:basedOn w:val="Normal"/>
+    <w:uiPriority w:val="34"/>
+    <w:qFormat/>
+    <w:rsid w:val="00F510C9"/>
+    <w:pPr>
+      <w:ind w:left="720"/>
+      <w:contextualSpacing/>
+    </w:pPr>
+  </w:style>
 </w:styles>
 </file>
 
@@ -4937,4 +5736,16 @@
   <a:objectDefaults/>
   <a:extraClrSchemeLst/>
 </a:theme>
+</file>
+
+<file path=customXml/item1.xml><?xml version="1.0" encoding="utf-8"?>
+<b:Sources xmlns:b="http://schemas.openxmlformats.org/officeDocument/2006/bibliography" xmlns="http://schemas.openxmlformats.org/officeDocument/2006/bibliography" SelectedStyle="\APASixthEditionOfficeOnline.xsl" StyleName="APA" Version="6"/>
+</file>
+
+<file path=customXml/itemProps1.xml><?xml version="1.0" encoding="utf-8"?>
+<ds:datastoreItem xmlns:ds="http://schemas.openxmlformats.org/officeDocument/2006/customXml" ds:itemID="{BC6ACF36-7E43-4E11-B9BB-661C794B794E}">
+  <ds:schemaRefs>
+    <ds:schemaRef ds:uri="http://schemas.openxmlformats.org/officeDocument/2006/bibliography"/>
+  </ds:schemaRefs>
+</ds:datastoreItem>
 </file>
</xml_diff>